<commit_message>
replicaset and some questions added
</commit_message>
<xml_diff>
--- a/2. Pod.docx
+++ b/2. Pod.docx
@@ -6,40 +6,169 @@
       <w:pPr>
         <w:rPr>
           <w:rFonts w:ascii="Arial" w:hAnsi="Arial" w:cs="Arial"/>
-        </w:rPr>
-      </w:pPr>
-      <w:r>
-        <w:rPr>
-          <w:rFonts w:ascii="Arial" w:hAnsi="Arial" w:cs="Arial"/>
+          <w:b/>
+          <w:bCs/>
+          <w:sz w:val="32"/>
+          <w:szCs w:val="32"/>
+        </w:rPr>
+      </w:pPr>
+      <w:r>
+        <w:rPr>
+          <w:rFonts w:ascii="Arial" w:hAnsi="Arial" w:cs="Arial"/>
+          <w:b/>
+          <w:bCs/>
+          <w:sz w:val="32"/>
+          <w:szCs w:val="32"/>
         </w:rPr>
         <w:t>Pod:</w:t>
       </w:r>
     </w:p>
     <w:p>
       <w:pPr>
+        <w:rPr>
+          <w:rFonts w:ascii="Arial" w:hAnsi="Arial" w:cs="Arial"/>
+          <w:color w:val="0D0D0D"/>
+          <w:sz w:val="24"/>
+          <w:szCs w:val="24"/>
+          <w:shd w:val="clear" w:color="auto" w:fill="FFFFFF"/>
+        </w:rPr>
+      </w:pPr>
+      <w:r>
+        <w:rPr>
+          <w:rFonts w:ascii="Arial" w:hAnsi="Arial" w:cs="Arial"/>
+          <w:color w:val="0D0D0D"/>
+          <w:sz w:val="24"/>
+          <w:szCs w:val="24"/>
+          <w:shd w:val="clear" w:color="auto" w:fill="FFFFFF"/>
+        </w:rPr>
+        <w:t xml:space="preserve">In Kubernetes, a </w:t>
+      </w:r>
+      <w:r>
+        <w:rPr>
+          <w:rStyle w:val="Strong"/>
+          <w:rFonts w:ascii="Arial" w:hAnsi="Arial" w:cs="Arial"/>
+          <w:color w:val="0D0D0D"/>
+          <w:sz w:val="24"/>
+          <w:szCs w:val="24"/>
+          <w:bdr w:val="single" w:sz="2" w:space="0" w:color="E3E3E3" w:frame="1"/>
+          <w:shd w:val="clear" w:color="auto" w:fill="FFFFFF"/>
+        </w:rPr>
+        <w:t>Pod</w:t>
+      </w:r>
+      <w:r>
+        <w:rPr>
+          <w:rFonts w:ascii="Arial" w:hAnsi="Arial" w:cs="Arial"/>
+          <w:color w:val="0D0D0D"/>
+          <w:sz w:val="24"/>
+          <w:szCs w:val="24"/>
+          <w:shd w:val="clear" w:color="auto" w:fill="FFFFFF"/>
+        </w:rPr>
+        <w:t xml:space="preserve"> is the smallest and most basic unit of deployment. It represents a single instance of a running application or service. A Pod can contain one or more containers, which share the same network namespace, storage, and other resources.</w:t>
+      </w:r>
+    </w:p>
+    <w:p>
+      <w:pPr>
+        <w:rPr>
+          <w:rFonts w:ascii="Arial" w:hAnsi="Arial" w:cs="Arial"/>
+          <w:color w:val="0D0D0D"/>
+          <w:sz w:val="28"/>
+          <w:szCs w:val="28"/>
+          <w:u w:val="single"/>
+          <w:shd w:val="clear" w:color="auto" w:fill="FFFFFF"/>
+        </w:rPr>
+      </w:pPr>
+      <w:r>
+        <w:rPr>
+          <w:rFonts w:ascii="Arial" w:hAnsi="Arial" w:cs="Arial"/>
+          <w:color w:val="0D0D0D"/>
+          <w:sz w:val="28"/>
+          <w:szCs w:val="28"/>
+          <w:u w:val="single"/>
+          <w:shd w:val="clear" w:color="auto" w:fill="FFFFFF"/>
+        </w:rPr>
+        <w:t>Functionality of a Pod:</w:t>
+      </w:r>
+    </w:p>
+    <w:p>
+      <w:pPr>
+        <w:pStyle w:val="ListParagraph"/>
+        <w:numPr>
+          <w:ilvl w:val="0"/>
+          <w:numId w:val="1"/>
+        </w:numPr>
+        <w:rPr>
+          <w:rFonts w:ascii="Arial" w:hAnsi="Arial" w:cs="Arial"/>
+        </w:rPr>
+      </w:pPr>
+      <w:r>
+        <w:rPr>
+          <w:rStyle w:val="Strong"/>
+          <w:rFonts w:ascii="Arial" w:hAnsi="Arial" w:cs="Arial"/>
+          <w:color w:val="002060"/>
+          <w:bdr w:val="single" w:sz="2" w:space="0" w:color="E3E3E3" w:frame="1"/>
+          <w:shd w:val="clear" w:color="auto" w:fill="FFFFFF"/>
+        </w:rPr>
+        <w:t>Encapsulation of Containers</w:t>
+      </w:r>
+      <w:r>
         <w:rPr>
           <w:rFonts w:ascii="Arial" w:hAnsi="Arial" w:cs="Arial"/>
           <w:color w:val="0D0D0D"/>
           <w:shd w:val="clear" w:color="auto" w:fill="FFFFFF"/>
         </w:rPr>
-      </w:pPr>
+        <w:t>: Pods encapsulate one or more containers, providing a logical grouping of related application components.</w:t>
+      </w:r>
+    </w:p>
+    <w:p>
+      <w:pPr>
+        <w:pStyle w:val="ListParagraph"/>
+        <w:numPr>
+          <w:ilvl w:val="0"/>
+          <w:numId w:val="1"/>
+        </w:numPr>
+        <w:rPr>
+          <w:rFonts w:ascii="Arial" w:hAnsi="Arial" w:cs="Arial"/>
+        </w:rPr>
+      </w:pPr>
+      <w:r>
+        <w:rPr>
+          <w:rStyle w:val="Strong"/>
+          <w:rFonts w:ascii="Arial" w:hAnsi="Arial" w:cs="Arial"/>
+          <w:color w:val="002060"/>
+          <w:bdr w:val="single" w:sz="2" w:space="0" w:color="E3E3E3" w:frame="1"/>
+          <w:shd w:val="clear" w:color="auto" w:fill="FFFFFF"/>
+        </w:rPr>
+        <w:t>Shared Network Namespace</w:t>
+      </w:r>
       <w:r>
         <w:rPr>
           <w:rFonts w:ascii="Arial" w:hAnsi="Arial" w:cs="Arial"/>
           <w:color w:val="0D0D0D"/>
           <w:shd w:val="clear" w:color="auto" w:fill="FFFFFF"/>
         </w:rPr>
-        <w:t xml:space="preserve">In Kubernetes, a </w:t>
-      </w:r>
+        <w:t>: Containers within the same Pod share the same network namespace, allowing them to communicate with each other over localhost.</w:t>
+      </w:r>
+    </w:p>
+    <w:p>
+      <w:pPr>
+        <w:pStyle w:val="ListParagraph"/>
+        <w:numPr>
+          <w:ilvl w:val="0"/>
+          <w:numId w:val="1"/>
+        </w:numPr>
+        <w:rPr>
+          <w:rFonts w:ascii="Arial" w:hAnsi="Arial" w:cs="Arial"/>
+        </w:rPr>
+      </w:pPr>
       <w:r>
         <w:rPr>
           <w:rStyle w:val="Strong"/>
           <w:rFonts w:ascii="Arial" w:hAnsi="Arial" w:cs="Arial"/>
-          <w:color w:val="0D0D0D"/>
+          <w:color w:val="002060"/>
           <w:bdr w:val="single" w:sz="2" w:space="0" w:color="E3E3E3" w:frame="1"/>
           <w:shd w:val="clear" w:color="auto" w:fill="FFFFFF"/>
         </w:rPr>
-        <w:t>Pod</w:t>
+        <w:t>Shared Storage</w:t>
       </w:r>
       <w:r>
         <w:rPr>
@@ -47,24 +176,67 @@
           <w:color w:val="0D0D0D"/>
           <w:shd w:val="clear" w:color="auto" w:fill="FFFFFF"/>
         </w:rPr>
-        <w:t xml:space="preserve"> is the smallest and most basic unit of deployment. It represents a single instance of a running application or service. A Pod can contain one or more containers, which share the same network namespace, storage, and other resources.</w:t>
-      </w:r>
-    </w:p>
-    <w:p>
-      <w:pPr>
+        <w:t>: Pods can mount shared volumes, enabling containers within the same Pod to share data.</w:t>
+      </w:r>
+    </w:p>
+    <w:p>
+      <w:pPr>
+        <w:pStyle w:val="ListParagraph"/>
+        <w:numPr>
+          <w:ilvl w:val="0"/>
+          <w:numId w:val="1"/>
+        </w:numPr>
+        <w:rPr>
+          <w:rFonts w:ascii="Arial" w:hAnsi="Arial" w:cs="Arial"/>
+        </w:rPr>
+      </w:pPr>
+      <w:r>
+        <w:rPr>
+          <w:rStyle w:val="Strong"/>
+          <w:rFonts w:ascii="Arial" w:hAnsi="Arial" w:cs="Arial"/>
+          <w:color w:val="002060"/>
+          <w:bdr w:val="single" w:sz="2" w:space="0" w:color="E3E3E3" w:frame="1"/>
+          <w:shd w:val="clear" w:color="auto" w:fill="FFFFFF"/>
+        </w:rPr>
+        <w:t>Pod Lifecycle Management</w:t>
+      </w:r>
+      <w:r>
         <w:rPr>
           <w:rFonts w:ascii="Arial" w:hAnsi="Arial" w:cs="Arial"/>
           <w:color w:val="0D0D0D"/>
           <w:shd w:val="clear" w:color="auto" w:fill="FFFFFF"/>
         </w:rPr>
-      </w:pPr>
+        <w:t>: Kubernetes manages the lifecycle of Pods, including creation, scaling, termination, and rescheduling.</w:t>
+      </w:r>
+    </w:p>
+    <w:p>
+      <w:pPr>
+        <w:pStyle w:val="ListParagraph"/>
+        <w:numPr>
+          <w:ilvl w:val="0"/>
+          <w:numId w:val="1"/>
+        </w:numPr>
+        <w:rPr>
+          <w:rFonts w:ascii="Arial" w:hAnsi="Arial" w:cs="Arial"/>
+        </w:rPr>
+      </w:pPr>
+      <w:r>
+        <w:rPr>
+          <w:rStyle w:val="Strong"/>
+          <w:rFonts w:ascii="Arial" w:hAnsi="Arial" w:cs="Arial"/>
+          <w:color w:val="002060"/>
+          <w:bdr w:val="single" w:sz="2" w:space="0" w:color="E3E3E3" w:frame="1"/>
+          <w:shd w:val="clear" w:color="auto" w:fill="FFFFFF"/>
+        </w:rPr>
+        <w:t>Service Discovery and Load Balancing</w:t>
+      </w:r>
       <w:r>
         <w:rPr>
           <w:rFonts w:ascii="Arial" w:hAnsi="Arial" w:cs="Arial"/>
           <w:color w:val="0D0D0D"/>
           <w:shd w:val="clear" w:color="auto" w:fill="FFFFFF"/>
         </w:rPr>
-        <w:t>Functionality of a Pod:</w:t>
+        <w:t>: Pods are assigned a unique IP address and DNS hostname, making it easy for other Pods to discover and communicate with them. Kubernetes also provides built-in load balancing for Pods within a Service.</w:t>
       </w:r>
     </w:p>
     <w:p>
@@ -82,11 +254,11 @@
         <w:rPr>
           <w:rStyle w:val="Strong"/>
           <w:rFonts w:ascii="Arial" w:hAnsi="Arial" w:cs="Arial"/>
-          <w:color w:val="0D0D0D"/>
+          <w:color w:val="002060"/>
           <w:bdr w:val="single" w:sz="2" w:space="0" w:color="E3E3E3" w:frame="1"/>
           <w:shd w:val="clear" w:color="auto" w:fill="FFFFFF"/>
         </w:rPr>
-        <w:t>Encapsulation of Containers</w:t>
+        <w:t>Health Checking and Self-Healing</w:t>
       </w:r>
       <w:r>
         <w:rPr>
@@ -94,7 +266,7 @@
           <w:color w:val="0D0D0D"/>
           <w:shd w:val="clear" w:color="auto" w:fill="FFFFFF"/>
         </w:rPr>
-        <w:t>: Pods encapsulate one or more containers, providing a logical grouping of related application components.</w:t>
+        <w:t>: Kubernetes continuously monitors the health of Pods and automatically restarts or reschedules them if they fail or become unresponsive.</w:t>
       </w:r>
     </w:p>
     <w:p>
@@ -111,314 +283,1606 @@
       <w:r>
         <w:rPr>
           <w:rStyle w:val="Strong"/>
-          <w:rFonts w:ascii="Segoe UI" w:hAnsi="Segoe UI" w:cs="Segoe UI"/>
-          <w:color w:val="0D0D0D"/>
+          <w:rFonts w:ascii="Arial" w:hAnsi="Arial" w:cs="Arial"/>
+          <w:color w:val="002060"/>
           <w:bdr w:val="single" w:sz="2" w:space="0" w:color="E3E3E3" w:frame="1"/>
           <w:shd w:val="clear" w:color="auto" w:fill="FFFFFF"/>
         </w:rPr>
-        <w:t>Shared Network Namespace</w:t>
-      </w:r>
-      <w:r>
-        <w:rPr>
-          <w:rFonts w:ascii="Segoe UI" w:hAnsi="Segoe UI" w:cs="Segoe UI"/>
+        <w:t>Resource Management</w:t>
+      </w:r>
+      <w:r>
+        <w:rPr>
+          <w:rFonts w:ascii="Arial" w:hAnsi="Arial" w:cs="Arial"/>
           <w:color w:val="0D0D0D"/>
           <w:shd w:val="clear" w:color="auto" w:fill="FFFFFF"/>
         </w:rPr>
-        <w:t>: Containers within the same Pod share the same network namespace, allowing them to communicate with each other over localhost.</w:t>
-      </w:r>
-    </w:p>
-    <w:p>
-      <w:pPr>
-        <w:pStyle w:val="ListParagraph"/>
-        <w:numPr>
-          <w:ilvl w:val="0"/>
-          <w:numId w:val="1"/>
-        </w:numPr>
-        <w:rPr>
-          <w:rFonts w:ascii="Arial" w:hAnsi="Arial" w:cs="Arial"/>
-        </w:rPr>
-      </w:pPr>
-      <w:r>
-        <w:rPr>
-          <w:rStyle w:val="Strong"/>
-          <w:rFonts w:ascii="Segoe UI" w:hAnsi="Segoe UI" w:cs="Segoe UI"/>
-          <w:color w:val="0D0D0D"/>
-          <w:bdr w:val="single" w:sz="2" w:space="0" w:color="E3E3E3" w:frame="1"/>
-          <w:shd w:val="clear" w:color="auto" w:fill="FFFFFF"/>
-        </w:rPr>
-        <w:t>Shared Storage</w:t>
-      </w:r>
-      <w:r>
-        <w:rPr>
-          <w:rFonts w:ascii="Segoe UI" w:hAnsi="Segoe UI" w:cs="Segoe UI"/>
+        <w:t>: Kubernetes allows you to specify resource requirements and limits for Pods, ensuring fair allocation of CPU and memory resources.</w:t>
+      </w:r>
+    </w:p>
+    <w:p>
+      <w:pPr>
+        <w:rPr>
+          <w:rFonts w:ascii="Arial" w:hAnsi="Arial" w:cs="Arial"/>
+        </w:rPr>
+      </w:pPr>
+    </w:p>
+    <w:p>
+      <w:pPr>
+        <w:rPr>
+          <w:rFonts w:ascii="Arial" w:hAnsi="Arial" w:cs="Arial"/>
+        </w:rPr>
+      </w:pPr>
+      <w:r>
+        <w:rPr>
+          <w:rFonts w:ascii="Arial" w:hAnsi="Arial" w:cs="Arial"/>
+        </w:rPr>
+        <w:t>We can create simple pods just by ad-hoc command or from a pod-definition file:</w:t>
+      </w:r>
+    </w:p>
+    <w:p>
+      <w:pPr>
+        <w:pStyle w:val="ListParagraph"/>
+        <w:numPr>
+          <w:ilvl w:val="0"/>
+          <w:numId w:val="2"/>
+        </w:numPr>
+        <w:rPr>
+          <w:rFonts w:ascii="Arial" w:hAnsi="Arial" w:cs="Arial"/>
+        </w:rPr>
+      </w:pPr>
+      <w:r>
+        <w:rPr>
+          <w:rFonts w:ascii="Arial" w:hAnsi="Arial" w:cs="Arial"/>
+        </w:rPr>
+        <w:t xml:space="preserve">kubectl run my-pod --image </w:t>
+      </w:r>
+      <w:proofErr w:type="gramStart"/>
+      <w:r>
+        <w:rPr>
+          <w:rFonts w:ascii="Arial" w:hAnsi="Arial" w:cs="Arial"/>
+        </w:rPr>
+        <w:t>nginx</w:t>
+      </w:r>
+      <w:proofErr w:type="gramEnd"/>
+    </w:p>
+    <w:p>
+      <w:pPr>
+        <w:rPr>
+          <w:rFonts w:ascii="Arial" w:hAnsi="Arial" w:cs="Arial"/>
+        </w:rPr>
+      </w:pPr>
+      <w:r>
+        <w:rPr>
+          <w:rFonts w:ascii="Arial" w:hAnsi="Arial" w:cs="Arial"/>
+        </w:rPr>
+        <w:t xml:space="preserve">or we can create a pod-definition file which is written in </w:t>
+      </w:r>
+      <w:proofErr w:type="gramStart"/>
+      <w:r>
+        <w:rPr>
+          <w:rFonts w:ascii="Arial" w:hAnsi="Arial" w:cs="Arial"/>
+        </w:rPr>
+        <w:t>YAML</w:t>
+      </w:r>
+      <w:proofErr w:type="gramEnd"/>
+    </w:p>
+    <w:p>
+      <w:pPr>
+        <w:tabs>
+          <w:tab w:val="left" w:pos="2640"/>
+        </w:tabs>
+        <w:rPr>
+          <w:rFonts w:ascii="Arial" w:hAnsi="Arial" w:cs="Arial"/>
+          <w:sz w:val="28"/>
+          <w:szCs w:val="28"/>
+          <w:u w:val="single"/>
+        </w:rPr>
+      </w:pPr>
+      <w:r>
+        <w:rPr>
+          <w:rFonts w:ascii="Arial" w:hAnsi="Arial" w:cs="Arial"/>
+          <w:sz w:val="28"/>
+          <w:szCs w:val="28"/>
+          <w:u w:val="single"/>
+        </w:rPr>
+        <w:t>POD-DEFINITION FILE IN DETAIL</w:t>
+      </w:r>
+    </w:p>
+    <w:p>
+      <w:pPr>
+        <w:tabs>
+          <w:tab w:val="left" w:pos="2640"/>
+        </w:tabs>
+        <w:rPr>
+          <w:rFonts w:ascii="Arial" w:hAnsi="Arial" w:cs="Arial"/>
+        </w:rPr>
+      </w:pPr>
+      <w:r>
+        <w:rPr>
+          <w:rFonts w:ascii="Arial" w:hAnsi="Arial" w:cs="Arial"/>
+          <w:noProof/>
+        </w:rPr>
+        <w:drawing>
+          <wp:inline distT="0" distB="0" distL="0" distR="0" wp14:anchorId="75D263A6" wp14:editId="49FEE140">
+            <wp:extent cx="1798476" cy="3391194"/>
+            <wp:effectExtent l="0" t="0" r="0" b="0"/>
+            <wp:docPr id="42522484" name="Picture 1" descr="A screen shot of a computer program&#10;&#10;Description automatically generated"/>
+            <wp:cNvGraphicFramePr>
+              <a:graphicFrameLocks xmlns:a="http://schemas.openxmlformats.org/drawingml/2006/main" noChangeAspect="1"/>
+            </wp:cNvGraphicFramePr>
+            <a:graphic xmlns:a="http://schemas.openxmlformats.org/drawingml/2006/main">
+              <a:graphicData uri="http://schemas.openxmlformats.org/drawingml/2006/picture">
+                <pic:pic xmlns:pic="http://schemas.openxmlformats.org/drawingml/2006/picture">
+                  <pic:nvPicPr>
+                    <pic:cNvPr id="42522484" name="Picture 1" descr="A screen shot of a computer program&#10;&#10;Description automatically generated"/>
+                    <pic:cNvPicPr/>
+                  </pic:nvPicPr>
+                  <pic:blipFill>
+                    <a:blip r:embed="rId5">
+                      <a:extLst>
+                        <a:ext uri="{28A0092B-C50C-407E-A947-70E740481C1C}">
+                          <a14:useLocalDpi xmlns:a14="http://schemas.microsoft.com/office/drawing/2010/main" val="0"/>
+                        </a:ext>
+                      </a:extLst>
+                    </a:blip>
+                    <a:stretch>
+                      <a:fillRect/>
+                    </a:stretch>
+                  </pic:blipFill>
+                  <pic:spPr>
+                    <a:xfrm>
+                      <a:off x="0" y="0"/>
+                      <a:ext cx="1798476" cy="3391194"/>
+                    </a:xfrm>
+                    <a:prstGeom prst="rect">
+                      <a:avLst/>
+                    </a:prstGeom>
+                  </pic:spPr>
+                </pic:pic>
+              </a:graphicData>
+            </a:graphic>
+          </wp:inline>
+        </w:drawing>
+      </w:r>
+    </w:p>
+    <w:p>
+      <w:pPr>
+        <w:tabs>
+          <w:tab w:val="left" w:pos="2640"/>
+        </w:tabs>
+        <w:rPr>
+          <w:rFonts w:ascii="Arial" w:hAnsi="Arial" w:cs="Arial"/>
+        </w:rPr>
+      </w:pPr>
+      <w:r>
+        <w:rPr>
+          <w:rFonts w:ascii="Arial" w:hAnsi="Arial" w:cs="Arial"/>
+        </w:rPr>
+        <w:lastRenderedPageBreak/>
+        <w:t>Example: pod-</w:t>
+      </w:r>
+      <w:proofErr w:type="spellStart"/>
+      <w:proofErr w:type="gramStart"/>
+      <w:r>
+        <w:rPr>
+          <w:rFonts w:ascii="Arial" w:hAnsi="Arial" w:cs="Arial"/>
+        </w:rPr>
+        <w:t>definition.yaml</w:t>
+      </w:r>
+      <w:proofErr w:type="spellEnd"/>
+      <w:proofErr w:type="gramEnd"/>
+      <w:r>
+        <w:rPr>
+          <w:rFonts w:ascii="Arial" w:hAnsi="Arial" w:cs="Arial"/>
+        </w:rPr>
+        <w:t xml:space="preserve"> in current directory</w:t>
+      </w:r>
+    </w:p>
+    <w:p>
+      <w:pPr>
+        <w:tabs>
+          <w:tab w:val="left" w:pos="2640"/>
+        </w:tabs>
+        <w:rPr>
+          <w:rFonts w:ascii="Arial" w:hAnsi="Arial" w:cs="Arial"/>
+          <w:b/>
+          <w:bCs/>
+          <w:sz w:val="28"/>
+          <w:szCs w:val="28"/>
+        </w:rPr>
+      </w:pPr>
+      <w:r>
+        <w:rPr>
+          <w:rFonts w:ascii="Arial" w:hAnsi="Arial" w:cs="Arial"/>
+          <w:b/>
+          <w:bCs/>
+          <w:sz w:val="28"/>
+          <w:szCs w:val="28"/>
+        </w:rPr>
+        <w:t>Commands</w:t>
+      </w:r>
+    </w:p>
+    <w:p>
+      <w:pPr>
+        <w:pStyle w:val="ListParagraph"/>
+        <w:numPr>
+          <w:ilvl w:val="0"/>
+          <w:numId w:val="2"/>
+        </w:numPr>
+        <w:tabs>
+          <w:tab w:val="left" w:pos="2640"/>
+        </w:tabs>
+        <w:rPr>
+          <w:rFonts w:ascii="Arial" w:hAnsi="Arial" w:cs="Arial"/>
+        </w:rPr>
+      </w:pPr>
+      <w:r>
+        <w:rPr>
+          <w:rFonts w:ascii="Arial" w:hAnsi="Arial" w:cs="Arial"/>
+        </w:rPr>
+        <w:t xml:space="preserve">kubectl get </w:t>
+      </w:r>
+      <w:proofErr w:type="gramStart"/>
+      <w:r>
+        <w:rPr>
+          <w:rFonts w:ascii="Arial" w:hAnsi="Arial" w:cs="Arial"/>
+        </w:rPr>
+        <w:t>pods</w:t>
+      </w:r>
+      <w:proofErr w:type="gramEnd"/>
+    </w:p>
+    <w:p>
+      <w:pPr>
+        <w:pStyle w:val="ListParagraph"/>
+        <w:numPr>
+          <w:ilvl w:val="0"/>
+          <w:numId w:val="2"/>
+        </w:numPr>
+        <w:tabs>
+          <w:tab w:val="left" w:pos="2640"/>
+        </w:tabs>
+        <w:rPr>
+          <w:rFonts w:ascii="Arial" w:hAnsi="Arial" w:cs="Arial"/>
+        </w:rPr>
+      </w:pPr>
+      <w:r>
+        <w:rPr>
+          <w:rFonts w:ascii="Arial" w:hAnsi="Arial" w:cs="Arial"/>
+        </w:rPr>
+        <w:t xml:space="preserve">kubectl get pods -o </w:t>
+      </w:r>
+      <w:proofErr w:type="gramStart"/>
+      <w:r>
+        <w:rPr>
+          <w:rFonts w:ascii="Arial" w:hAnsi="Arial" w:cs="Arial"/>
+        </w:rPr>
+        <w:t>wide</w:t>
+      </w:r>
+      <w:proofErr w:type="gramEnd"/>
+      <w:r>
+        <w:rPr>
+          <w:rFonts w:ascii="Arial" w:hAnsi="Arial" w:cs="Arial"/>
+        </w:rPr>
+        <w:t xml:space="preserve"> </w:t>
+      </w:r>
+    </w:p>
+    <w:p>
+      <w:pPr>
+        <w:pStyle w:val="ListParagraph"/>
+        <w:numPr>
+          <w:ilvl w:val="0"/>
+          <w:numId w:val="2"/>
+        </w:numPr>
+        <w:tabs>
+          <w:tab w:val="left" w:pos="2640"/>
+        </w:tabs>
+        <w:rPr>
+          <w:rFonts w:ascii="Arial" w:hAnsi="Arial" w:cs="Arial"/>
+        </w:rPr>
+      </w:pPr>
+      <w:r>
+        <w:rPr>
+          <w:rFonts w:ascii="Arial" w:hAnsi="Arial" w:cs="Arial"/>
+        </w:rPr>
+        <w:t>kubectl get pods -</w:t>
+      </w:r>
+      <w:proofErr w:type="gramStart"/>
+      <w:r>
+        <w:rPr>
+          <w:rFonts w:ascii="Arial" w:hAnsi="Arial" w:cs="Arial"/>
+        </w:rPr>
+        <w:t>n</w:t>
+      </w:r>
+      <w:proofErr w:type="gramEnd"/>
+    </w:p>
+    <w:p>
+      <w:pPr>
+        <w:pStyle w:val="ListParagraph"/>
+        <w:numPr>
+          <w:ilvl w:val="0"/>
+          <w:numId w:val="2"/>
+        </w:numPr>
+        <w:tabs>
+          <w:tab w:val="left" w:pos="2640"/>
+        </w:tabs>
+        <w:rPr>
+          <w:rFonts w:ascii="Arial" w:hAnsi="Arial" w:cs="Arial"/>
+        </w:rPr>
+      </w:pPr>
+      <w:r>
+        <w:rPr>
+          <w:rFonts w:ascii="Arial" w:hAnsi="Arial" w:cs="Arial"/>
+        </w:rPr>
+        <w:t xml:space="preserve">kubectl get </w:t>
+      </w:r>
+      <w:proofErr w:type="gramStart"/>
+      <w:r>
+        <w:rPr>
+          <w:rFonts w:ascii="Arial" w:hAnsi="Arial" w:cs="Arial"/>
+        </w:rPr>
+        <w:t>pods -A</w:t>
+      </w:r>
+      <w:proofErr w:type="gramEnd"/>
+    </w:p>
+    <w:p>
+      <w:pPr>
+        <w:pStyle w:val="ListParagraph"/>
+        <w:numPr>
+          <w:ilvl w:val="0"/>
+          <w:numId w:val="2"/>
+        </w:numPr>
+        <w:tabs>
+          <w:tab w:val="left" w:pos="2640"/>
+        </w:tabs>
+        <w:rPr>
+          <w:rFonts w:ascii="Arial" w:hAnsi="Arial" w:cs="Arial"/>
+        </w:rPr>
+      </w:pPr>
+      <w:r>
+        <w:rPr>
+          <w:rFonts w:ascii="Arial" w:hAnsi="Arial" w:cs="Arial"/>
+        </w:rPr>
+        <w:t>kubectl describe pod [pod name]</w:t>
+      </w:r>
+    </w:p>
+    <w:p>
+      <w:pPr>
+        <w:pStyle w:val="ListParagraph"/>
+        <w:numPr>
+          <w:ilvl w:val="0"/>
+          <w:numId w:val="2"/>
+        </w:numPr>
+        <w:tabs>
+          <w:tab w:val="left" w:pos="2640"/>
+        </w:tabs>
+        <w:rPr>
+          <w:rFonts w:ascii="Arial" w:hAnsi="Arial" w:cs="Arial"/>
+        </w:rPr>
+      </w:pPr>
+      <w:r>
+        <w:rPr>
+          <w:rFonts w:ascii="Arial" w:hAnsi="Arial" w:cs="Arial"/>
+        </w:rPr>
+        <w:t>kubectl run [pod name] –image [image name]</w:t>
+      </w:r>
+    </w:p>
+    <w:p>
+      <w:pPr>
+        <w:pStyle w:val="ListParagraph"/>
+        <w:numPr>
+          <w:ilvl w:val="0"/>
+          <w:numId w:val="2"/>
+        </w:numPr>
+        <w:tabs>
+          <w:tab w:val="left" w:pos="2640"/>
+        </w:tabs>
+        <w:rPr>
+          <w:rFonts w:ascii="Arial" w:hAnsi="Arial" w:cs="Arial"/>
+        </w:rPr>
+      </w:pPr>
+      <w:r>
+        <w:rPr>
+          <w:rFonts w:ascii="Arial" w:hAnsi="Arial" w:cs="Arial"/>
+        </w:rPr>
+        <w:t>kubectl run web-app --image nginx --port 80 --env “ENV_NAME=value” --labels “tier=</w:t>
+      </w:r>
+      <w:proofErr w:type="spellStart"/>
+      <w:proofErr w:type="gramStart"/>
+      <w:r>
+        <w:rPr>
+          <w:rFonts w:ascii="Arial" w:hAnsi="Arial" w:cs="Arial"/>
+        </w:rPr>
+        <w:t>frontend,end</w:t>
+      </w:r>
+      <w:proofErr w:type="spellEnd"/>
+      <w:proofErr w:type="gramEnd"/>
+      <w:r>
+        <w:rPr>
+          <w:rFonts w:ascii="Arial" w:hAnsi="Arial" w:cs="Arial"/>
+        </w:rPr>
+        <w:t xml:space="preserve">=test” </w:t>
+      </w:r>
+    </w:p>
+    <w:p>
+      <w:pPr>
+        <w:pStyle w:val="ListParagraph"/>
+        <w:numPr>
+          <w:ilvl w:val="0"/>
+          <w:numId w:val="2"/>
+        </w:numPr>
+        <w:tabs>
+          <w:tab w:val="left" w:pos="2640"/>
+        </w:tabs>
+        <w:rPr>
+          <w:rFonts w:ascii="Arial" w:hAnsi="Arial" w:cs="Arial"/>
+        </w:rPr>
+      </w:pPr>
+      <w:r>
+        <w:rPr>
+          <w:rFonts w:ascii="Arial" w:hAnsi="Arial" w:cs="Arial"/>
+        </w:rPr>
+        <w:t>kubectl run -it [pod name] --image [image name]</w:t>
+      </w:r>
+    </w:p>
+    <w:p>
+      <w:pPr>
+        <w:pStyle w:val="ListParagraph"/>
+        <w:numPr>
+          <w:ilvl w:val="0"/>
+          <w:numId w:val="2"/>
+        </w:numPr>
+        <w:tabs>
+          <w:tab w:val="left" w:pos="2640"/>
+        </w:tabs>
+        <w:rPr>
+          <w:rFonts w:ascii="Arial" w:hAnsi="Arial" w:cs="Arial"/>
+        </w:rPr>
+      </w:pPr>
+      <w:r>
+        <w:rPr>
+          <w:rFonts w:ascii="Arial" w:hAnsi="Arial" w:cs="Arial"/>
+        </w:rPr>
+        <w:t>kubectl logs pod-name</w:t>
+      </w:r>
+    </w:p>
+    <w:p>
+      <w:pPr>
+        <w:pStyle w:val="ListParagraph"/>
+        <w:numPr>
+          <w:ilvl w:val="0"/>
+          <w:numId w:val="2"/>
+        </w:numPr>
+        <w:tabs>
+          <w:tab w:val="left" w:pos="2640"/>
+        </w:tabs>
+        <w:rPr>
+          <w:rFonts w:ascii="Arial" w:hAnsi="Arial" w:cs="Arial"/>
+        </w:rPr>
+      </w:pPr>
+      <w:r>
+        <w:rPr>
+          <w:rFonts w:ascii="Arial" w:hAnsi="Arial" w:cs="Arial"/>
+        </w:rPr>
+        <w:t>kubectl create -f pod-</w:t>
+      </w:r>
+      <w:proofErr w:type="spellStart"/>
+      <w:proofErr w:type="gramStart"/>
+      <w:r>
+        <w:rPr>
+          <w:rFonts w:ascii="Arial" w:hAnsi="Arial" w:cs="Arial"/>
+        </w:rPr>
+        <w:t>definition.yaml</w:t>
+      </w:r>
+      <w:proofErr w:type="spellEnd"/>
+      <w:proofErr w:type="gramEnd"/>
+    </w:p>
+    <w:p>
+      <w:pPr>
+        <w:pStyle w:val="ListParagraph"/>
+        <w:numPr>
+          <w:ilvl w:val="0"/>
+          <w:numId w:val="2"/>
+        </w:numPr>
+        <w:tabs>
+          <w:tab w:val="left" w:pos="2640"/>
+        </w:tabs>
+        <w:rPr>
+          <w:rFonts w:ascii="Arial" w:hAnsi="Arial" w:cs="Arial"/>
+        </w:rPr>
+      </w:pPr>
+      <w:r>
+        <w:rPr>
+          <w:rFonts w:ascii="Arial" w:hAnsi="Arial" w:cs="Arial"/>
+        </w:rPr>
+        <w:t>kubectl apply -f pod-</w:t>
+      </w:r>
+      <w:proofErr w:type="spellStart"/>
+      <w:proofErr w:type="gramStart"/>
+      <w:r>
+        <w:rPr>
+          <w:rFonts w:ascii="Arial" w:hAnsi="Arial" w:cs="Arial"/>
+        </w:rPr>
+        <w:t>definiton.yaml</w:t>
+      </w:r>
+      <w:proofErr w:type="spellEnd"/>
+      <w:proofErr w:type="gramEnd"/>
+    </w:p>
+    <w:p>
+      <w:pPr>
+        <w:pStyle w:val="ListParagraph"/>
+        <w:numPr>
+          <w:ilvl w:val="0"/>
+          <w:numId w:val="2"/>
+        </w:numPr>
+        <w:tabs>
+          <w:tab w:val="left" w:pos="2640"/>
+        </w:tabs>
+        <w:rPr>
+          <w:rFonts w:ascii="Arial" w:hAnsi="Arial" w:cs="Arial"/>
+        </w:rPr>
+      </w:pPr>
+      <w:r>
+        <w:rPr>
+          <w:rFonts w:ascii="Arial" w:hAnsi="Arial" w:cs="Arial"/>
+        </w:rPr>
+        <w:t>kubectl delete -f pod-</w:t>
+      </w:r>
+      <w:proofErr w:type="spellStart"/>
+      <w:proofErr w:type="gramStart"/>
+      <w:r>
+        <w:rPr>
+          <w:rFonts w:ascii="Arial" w:hAnsi="Arial" w:cs="Arial"/>
+        </w:rPr>
+        <w:t>definition.yaml</w:t>
+      </w:r>
+      <w:proofErr w:type="spellEnd"/>
+      <w:proofErr w:type="gramEnd"/>
+    </w:p>
+    <w:p>
+      <w:pPr>
+        <w:pStyle w:val="ListParagraph"/>
+        <w:numPr>
+          <w:ilvl w:val="0"/>
+          <w:numId w:val="2"/>
+        </w:numPr>
+        <w:tabs>
+          <w:tab w:val="left" w:pos="2640"/>
+        </w:tabs>
+        <w:rPr>
+          <w:rFonts w:ascii="Arial" w:hAnsi="Arial" w:cs="Arial"/>
+        </w:rPr>
+      </w:pPr>
+      <w:r>
+        <w:rPr>
+          <w:rFonts w:ascii="Arial" w:hAnsi="Arial" w:cs="Arial"/>
+        </w:rPr>
+        <w:t>kubectl edit pod pod-</w:t>
+      </w:r>
+      <w:proofErr w:type="gramStart"/>
+      <w:r>
+        <w:rPr>
+          <w:rFonts w:ascii="Arial" w:hAnsi="Arial" w:cs="Arial"/>
+        </w:rPr>
+        <w:t>name</w:t>
+      </w:r>
+      <w:proofErr w:type="gramEnd"/>
+    </w:p>
+    <w:p>
+      <w:pPr>
+        <w:pStyle w:val="ListParagraph"/>
+        <w:numPr>
+          <w:ilvl w:val="0"/>
+          <w:numId w:val="2"/>
+        </w:numPr>
+        <w:tabs>
+          <w:tab w:val="left" w:pos="2640"/>
+        </w:tabs>
+        <w:rPr>
+          <w:rFonts w:ascii="Arial" w:hAnsi="Arial" w:cs="Arial"/>
+        </w:rPr>
+      </w:pPr>
+      <w:r>
+        <w:rPr>
+          <w:rFonts w:ascii="Arial" w:hAnsi="Arial" w:cs="Arial"/>
+        </w:rPr>
+        <w:t xml:space="preserve"> </w:t>
+      </w:r>
+    </w:p>
+    <w:p>
+      <w:pPr>
+        <w:tabs>
+          <w:tab w:val="left" w:pos="2640"/>
+        </w:tabs>
+        <w:rPr>
+          <w:rFonts w:ascii="Arial" w:hAnsi="Arial" w:cs="Arial"/>
+          <w:b/>
+          <w:bCs/>
+          <w:sz w:val="28"/>
+          <w:szCs w:val="28"/>
+        </w:rPr>
+      </w:pPr>
+      <w:r>
+        <w:rPr>
+          <w:rFonts w:ascii="Arial" w:hAnsi="Arial" w:cs="Arial"/>
+          <w:b/>
+          <w:bCs/>
+          <w:sz w:val="28"/>
+          <w:szCs w:val="28"/>
+        </w:rPr>
+        <w:t>POD’s Life Cycle</w:t>
+      </w:r>
+    </w:p>
+    <w:p>
+      <w:pPr>
+        <w:tabs>
+          <w:tab w:val="left" w:pos="2640"/>
+        </w:tabs>
+        <w:rPr>
+          <w:rFonts w:ascii="Arial" w:hAnsi="Arial" w:cs="Arial"/>
           <w:color w:val="0D0D0D"/>
           <w:shd w:val="clear" w:color="auto" w:fill="FFFFFF"/>
         </w:rPr>
-        <w:t>: Pods can mount shared volumes, enabling containers within the same Pod to share data.</w:t>
-      </w:r>
-    </w:p>
-    <w:p>
-      <w:pPr>
-        <w:pStyle w:val="ListParagraph"/>
-        <w:numPr>
-          <w:ilvl w:val="0"/>
-          <w:numId w:val="1"/>
-        </w:numPr>
-        <w:rPr>
-          <w:rFonts w:ascii="Arial" w:hAnsi="Arial" w:cs="Arial"/>
-        </w:rPr>
-      </w:pPr>
-      <w:r>
-        <w:rPr>
-          <w:rStyle w:val="Strong"/>
-          <w:rFonts w:ascii="Segoe UI" w:hAnsi="Segoe UI" w:cs="Segoe UI"/>
-          <w:color w:val="0D0D0D"/>
-          <w:bdr w:val="single" w:sz="2" w:space="0" w:color="E3E3E3" w:frame="1"/>
-          <w:shd w:val="clear" w:color="auto" w:fill="FFFFFF"/>
-        </w:rPr>
-        <w:t>Pod Lifecycle Management</w:t>
-      </w:r>
-      <w:r>
-        <w:rPr>
-          <w:rFonts w:ascii="Segoe UI" w:hAnsi="Segoe UI" w:cs="Segoe UI"/>
+      </w:pPr>
+      <w:r>
+        <w:rPr>
+          <w:rFonts w:ascii="Arial" w:hAnsi="Arial" w:cs="Arial"/>
           <w:color w:val="0D0D0D"/>
           <w:shd w:val="clear" w:color="auto" w:fill="FFFFFF"/>
         </w:rPr>
-        <w:t>: Kubernetes manages the lifecycle of Pods, including creation, scaling, termination, and rescheduling.</w:t>
-      </w:r>
-    </w:p>
-    <w:p>
-      <w:pPr>
-        <w:pStyle w:val="ListParagraph"/>
-        <w:numPr>
-          <w:ilvl w:val="0"/>
-          <w:numId w:val="1"/>
-        </w:numPr>
-        <w:rPr>
-          <w:rFonts w:ascii="Arial" w:hAnsi="Arial" w:cs="Arial"/>
-        </w:rPr>
-      </w:pPr>
-      <w:r>
-        <w:rPr>
-          <w:rStyle w:val="Strong"/>
-          <w:rFonts w:ascii="Segoe UI" w:hAnsi="Segoe UI" w:cs="Segoe UI"/>
-          <w:color w:val="0D0D0D"/>
-          <w:bdr w:val="single" w:sz="2" w:space="0" w:color="E3E3E3" w:frame="1"/>
-          <w:shd w:val="clear" w:color="auto" w:fill="FFFFFF"/>
-        </w:rPr>
-        <w:t>Service Discovery and Load Balancing</w:t>
-      </w:r>
-      <w:r>
-        <w:rPr>
-          <w:rFonts w:ascii="Segoe UI" w:hAnsi="Segoe UI" w:cs="Segoe UI"/>
-          <w:color w:val="0D0D0D"/>
-          <w:shd w:val="clear" w:color="auto" w:fill="FFFFFF"/>
-        </w:rPr>
-        <w:t>: Pods are assigned a unique IP address and DNS hostname, making it easy for other Pods to discover and communicate with them. Kubernetes also provides built-in load balancing for Pods within a Service.</w:t>
-      </w:r>
-    </w:p>
-    <w:p>
-      <w:pPr>
-        <w:pStyle w:val="ListParagraph"/>
-        <w:numPr>
-          <w:ilvl w:val="0"/>
-          <w:numId w:val="1"/>
-        </w:numPr>
-        <w:rPr>
-          <w:rFonts w:ascii="Arial" w:hAnsi="Arial" w:cs="Arial"/>
-        </w:rPr>
-      </w:pPr>
-      <w:r>
-        <w:rPr>
-          <w:rStyle w:val="Strong"/>
-          <w:rFonts w:ascii="Segoe UI" w:hAnsi="Segoe UI" w:cs="Segoe UI"/>
-          <w:color w:val="0D0D0D"/>
-          <w:bdr w:val="single" w:sz="2" w:space="0" w:color="E3E3E3" w:frame="1"/>
-          <w:shd w:val="clear" w:color="auto" w:fill="FFFFFF"/>
-        </w:rPr>
-        <w:t>Health Checking and Self-Healing</w:t>
-      </w:r>
-      <w:r>
-        <w:rPr>
-          <w:rFonts w:ascii="Segoe UI" w:hAnsi="Segoe UI" w:cs="Segoe UI"/>
-          <w:color w:val="0D0D0D"/>
-          <w:shd w:val="clear" w:color="auto" w:fill="FFFFFF"/>
-        </w:rPr>
-        <w:t>: Kubernetes continuously monitors the health of Pods and automatically restarts or reschedules them if they fail or become unresponsive.</w:t>
-      </w:r>
-    </w:p>
-    <w:p>
-      <w:pPr>
-        <w:pStyle w:val="ListParagraph"/>
-        <w:numPr>
-          <w:ilvl w:val="0"/>
-          <w:numId w:val="1"/>
-        </w:numPr>
-        <w:rPr>
-          <w:rFonts w:ascii="Arial" w:hAnsi="Arial" w:cs="Arial"/>
-        </w:rPr>
-      </w:pPr>
-      <w:r>
-        <w:rPr>
-          <w:rStyle w:val="Strong"/>
-          <w:rFonts w:ascii="Segoe UI" w:hAnsi="Segoe UI" w:cs="Segoe UI"/>
-          <w:color w:val="0D0D0D"/>
-          <w:bdr w:val="single" w:sz="2" w:space="0" w:color="E3E3E3" w:frame="1"/>
-          <w:shd w:val="clear" w:color="auto" w:fill="FFFFFF"/>
-        </w:rPr>
-        <w:t>Resource Management</w:t>
-      </w:r>
-      <w:r>
-        <w:rPr>
-          <w:rFonts w:ascii="Segoe UI" w:hAnsi="Segoe UI" w:cs="Segoe UI"/>
-          <w:color w:val="0D0D0D"/>
-          <w:shd w:val="clear" w:color="auto" w:fill="FFFFFF"/>
-        </w:rPr>
-        <w:t>: Kubernetes allows you to specify resource requirements and limits for Pods, ensuring fair allocation of CPU and memory resources.</w:t>
-      </w:r>
-    </w:p>
-    <w:p>
-      <w:pPr>
-        <w:rPr>
-          <w:rFonts w:ascii="Arial" w:hAnsi="Arial" w:cs="Arial"/>
-        </w:rPr>
-      </w:pPr>
-    </w:p>
-    <w:p>
-      <w:pPr>
-        <w:rPr>
-          <w:rFonts w:ascii="Arial" w:hAnsi="Arial" w:cs="Arial"/>
-        </w:rPr>
-      </w:pPr>
-      <w:r>
-        <w:rPr>
-          <w:rFonts w:ascii="Arial" w:hAnsi="Arial" w:cs="Arial"/>
-        </w:rPr>
-        <w:t>We can create simple pods just by ad-hoc command or from a pod-definition file:</w:t>
-      </w:r>
-    </w:p>
-    <w:p>
-      <w:pPr>
-        <w:pStyle w:val="ListParagraph"/>
-        <w:numPr>
-          <w:ilvl w:val="0"/>
-          <w:numId w:val="2"/>
-        </w:numPr>
-        <w:rPr>
-          <w:rFonts w:ascii="Arial" w:hAnsi="Arial" w:cs="Arial"/>
-        </w:rPr>
-      </w:pPr>
-      <w:r>
-        <w:rPr>
-          <w:rFonts w:ascii="Arial" w:hAnsi="Arial" w:cs="Arial"/>
-        </w:rPr>
-        <w:t xml:space="preserve">kubectl run my-pod --image </w:t>
+        <w:t>The lifecycle of a pod in Kubernetes consists of several phases, from creation to termination.</w:t>
+      </w:r>
+    </w:p>
+    <w:p>
+      <w:pPr>
+        <w:pStyle w:val="ListParagraph"/>
+        <w:numPr>
+          <w:ilvl w:val="0"/>
+          <w:numId w:val="3"/>
+        </w:numPr>
+        <w:tabs>
+          <w:tab w:val="left" w:pos="2640"/>
+        </w:tabs>
+        <w:rPr>
+          <w:rFonts w:ascii="Arial" w:hAnsi="Arial" w:cs="Arial"/>
+          <w:b/>
+          <w:bCs/>
+          <w:color w:val="80340D" w:themeColor="accent2" w:themeShade="80"/>
+          <w:sz w:val="24"/>
+          <w:szCs w:val="24"/>
+          <w:u w:val="single"/>
+        </w:rPr>
+      </w:pPr>
+      <w:r>
+        <w:rPr>
+          <w:rFonts w:ascii="Arial" w:hAnsi="Arial" w:cs="Arial"/>
+          <w:b/>
+          <w:bCs/>
+          <w:color w:val="80340D" w:themeColor="accent2" w:themeShade="80"/>
+          <w:sz w:val="24"/>
+          <w:szCs w:val="24"/>
+          <w:u w:val="single"/>
+        </w:rPr>
+        <w:t>Pending Phase</w:t>
+      </w:r>
+    </w:p>
+    <w:p>
+      <w:pPr>
+        <w:pStyle w:val="ListParagraph"/>
+        <w:numPr>
+          <w:ilvl w:val="0"/>
+          <w:numId w:val="4"/>
+        </w:numPr>
+        <w:tabs>
+          <w:tab w:val="left" w:pos="2640"/>
+        </w:tabs>
+        <w:rPr>
+          <w:rFonts w:ascii="Arial" w:hAnsi="Arial" w:cs="Arial"/>
+        </w:rPr>
+      </w:pPr>
+      <w:r>
+        <w:rPr>
+          <w:rFonts w:ascii="Arial" w:hAnsi="Arial" w:cs="Arial"/>
+        </w:rPr>
+        <w:t>When we create the pod, it enters the pending phase initially.</w:t>
+      </w:r>
+    </w:p>
+    <w:p>
+      <w:pPr>
+        <w:pStyle w:val="ListParagraph"/>
+        <w:numPr>
+          <w:ilvl w:val="0"/>
+          <w:numId w:val="4"/>
+        </w:numPr>
+        <w:tabs>
+          <w:tab w:val="left" w:pos="2640"/>
+        </w:tabs>
+        <w:rPr>
+          <w:rFonts w:ascii="Arial" w:hAnsi="Arial" w:cs="Arial"/>
+        </w:rPr>
+      </w:pPr>
+      <w:r>
+        <w:rPr>
+          <w:rFonts w:ascii="Arial" w:hAnsi="Arial" w:cs="Arial"/>
+        </w:rPr>
+        <w:t xml:space="preserve">During this phase, Kubernetes scheduler looks for a suitable node to schedule the pod into. The pod has been accepted by the </w:t>
+      </w:r>
+      <w:proofErr w:type="spellStart"/>
+      <w:r>
+        <w:rPr>
+          <w:rFonts w:ascii="Arial" w:hAnsi="Arial" w:cs="Arial"/>
+        </w:rPr>
+        <w:t>kube-apiserver</w:t>
+      </w:r>
+      <w:proofErr w:type="spellEnd"/>
+      <w:r>
+        <w:rPr>
+          <w:rFonts w:ascii="Arial" w:hAnsi="Arial" w:cs="Arial"/>
+        </w:rPr>
+        <w:t xml:space="preserve"> but the necessary </w:t>
       </w:r>
       <w:proofErr w:type="gramStart"/>
       <w:r>
         <w:rPr>
           <w:rFonts w:ascii="Arial" w:hAnsi="Arial" w:cs="Arial"/>
         </w:rPr>
-        <w:t>nginx</w:t>
+        <w:t>resources(</w:t>
       </w:r>
       <w:proofErr w:type="gramEnd"/>
-    </w:p>
-    <w:p>
-      <w:pPr>
-        <w:rPr>
-          <w:rFonts w:ascii="Arial" w:hAnsi="Arial" w:cs="Arial"/>
-        </w:rPr>
-      </w:pPr>
-      <w:r>
-        <w:rPr>
-          <w:rFonts w:ascii="Arial" w:hAnsi="Arial" w:cs="Arial"/>
-        </w:rPr>
-        <w:t xml:space="preserve">or we can create a pod-definition file which is written in </w:t>
+      <w:r>
+        <w:rPr>
+          <w:rFonts w:ascii="Arial" w:hAnsi="Arial" w:cs="Arial"/>
+        </w:rPr>
+        <w:t>CPU, memory) haven’t been allocated yet, and the container image haven’t been pulled onto the node.</w:t>
+      </w:r>
+    </w:p>
+    <w:p>
+      <w:pPr>
+        <w:pStyle w:val="ListParagraph"/>
+        <w:tabs>
+          <w:tab w:val="left" w:pos="2640"/>
+        </w:tabs>
+        <w:ind w:left="1080"/>
+        <w:rPr>
+          <w:rFonts w:ascii="Arial" w:hAnsi="Arial" w:cs="Arial"/>
+        </w:rPr>
+      </w:pPr>
+    </w:p>
+    <w:p>
+      <w:pPr>
+        <w:pStyle w:val="ListParagraph"/>
+        <w:numPr>
+          <w:ilvl w:val="0"/>
+          <w:numId w:val="3"/>
+        </w:numPr>
+        <w:tabs>
+          <w:tab w:val="left" w:pos="2640"/>
+        </w:tabs>
+        <w:rPr>
+          <w:rFonts w:ascii="Arial" w:hAnsi="Arial" w:cs="Arial"/>
+          <w:b/>
+          <w:bCs/>
+          <w:color w:val="80340D" w:themeColor="accent2" w:themeShade="80"/>
+          <w:sz w:val="24"/>
+          <w:szCs w:val="24"/>
+          <w:u w:val="single"/>
+        </w:rPr>
+      </w:pPr>
+      <w:r>
+        <w:rPr>
+          <w:rFonts w:ascii="Arial" w:hAnsi="Arial" w:cs="Arial"/>
+          <w:b/>
+          <w:bCs/>
+          <w:color w:val="80340D" w:themeColor="accent2" w:themeShade="80"/>
+          <w:sz w:val="24"/>
+          <w:szCs w:val="24"/>
+          <w:u w:val="single"/>
+        </w:rPr>
+        <w:t>Container Creating Phase:</w:t>
+      </w:r>
+    </w:p>
+    <w:p>
+      <w:pPr>
+        <w:pStyle w:val="ListParagraph"/>
+        <w:numPr>
+          <w:ilvl w:val="0"/>
+          <w:numId w:val="4"/>
+        </w:numPr>
+        <w:tabs>
+          <w:tab w:val="left" w:pos="2640"/>
+        </w:tabs>
+        <w:rPr>
+          <w:rFonts w:ascii="Arial" w:hAnsi="Arial" w:cs="Arial"/>
+        </w:rPr>
+      </w:pPr>
+      <w:r>
+        <w:rPr>
+          <w:rFonts w:ascii="Arial" w:hAnsi="Arial" w:cs="Arial"/>
+        </w:rPr>
+        <w:t>After the pod is assigned to a node, it enters the container creating phase.</w:t>
+      </w:r>
+    </w:p>
+    <w:p>
+      <w:pPr>
+        <w:pStyle w:val="ListParagraph"/>
+        <w:numPr>
+          <w:ilvl w:val="0"/>
+          <w:numId w:val="4"/>
+        </w:numPr>
+        <w:tabs>
+          <w:tab w:val="left" w:pos="2640"/>
+        </w:tabs>
+        <w:rPr>
+          <w:rFonts w:ascii="Arial" w:hAnsi="Arial" w:cs="Arial"/>
+        </w:rPr>
+      </w:pPr>
+      <w:r>
+        <w:rPr>
+          <w:rFonts w:ascii="Arial" w:hAnsi="Arial" w:cs="Arial"/>
+        </w:rPr>
+        <w:t xml:space="preserve">During this phase, the </w:t>
+      </w:r>
+      <w:proofErr w:type="spellStart"/>
+      <w:r>
+        <w:rPr>
+          <w:rFonts w:ascii="Arial" w:hAnsi="Arial" w:cs="Arial"/>
+        </w:rPr>
+        <w:t>kube</w:t>
+      </w:r>
+      <w:proofErr w:type="spellEnd"/>
+      <w:r>
+        <w:rPr>
+          <w:rFonts w:ascii="Arial" w:hAnsi="Arial" w:cs="Arial"/>
+        </w:rPr>
+        <w:t xml:space="preserve">-scheduler has assigned the pod to a node and the container runtime (CRI such as </w:t>
+      </w:r>
+      <w:proofErr w:type="spellStart"/>
+      <w:r>
+        <w:rPr>
+          <w:rFonts w:ascii="Arial" w:hAnsi="Arial" w:cs="Arial"/>
+        </w:rPr>
+        <w:t>containerD</w:t>
+      </w:r>
+      <w:proofErr w:type="spellEnd"/>
+      <w:r>
+        <w:rPr>
+          <w:rFonts w:ascii="Arial" w:hAnsi="Arial" w:cs="Arial"/>
+        </w:rPr>
+        <w:t>) is pulling the container image specified in the pod’s configuration onto the node. This phase ends when all containers in the pod have been created.</w:t>
+      </w:r>
+    </w:p>
+    <w:p>
+      <w:pPr>
+        <w:pStyle w:val="ListParagraph"/>
+        <w:tabs>
+          <w:tab w:val="left" w:pos="2640"/>
+        </w:tabs>
+        <w:ind w:left="1080"/>
+        <w:rPr>
+          <w:rFonts w:ascii="Arial" w:hAnsi="Arial" w:cs="Arial"/>
+        </w:rPr>
+      </w:pPr>
+    </w:p>
+    <w:p>
+      <w:pPr>
+        <w:pStyle w:val="ListParagraph"/>
+        <w:numPr>
+          <w:ilvl w:val="0"/>
+          <w:numId w:val="3"/>
+        </w:numPr>
+        <w:tabs>
+          <w:tab w:val="left" w:pos="2640"/>
+        </w:tabs>
+        <w:rPr>
+          <w:rFonts w:ascii="Arial" w:hAnsi="Arial" w:cs="Arial"/>
+        </w:rPr>
+      </w:pPr>
+      <w:r>
+        <w:rPr>
+          <w:rFonts w:ascii="Arial" w:hAnsi="Arial" w:cs="Arial"/>
+          <w:b/>
+          <w:bCs/>
+          <w:color w:val="80340D" w:themeColor="accent2" w:themeShade="80"/>
+          <w:sz w:val="24"/>
+          <w:szCs w:val="24"/>
+          <w:u w:val="single"/>
+        </w:rPr>
+        <w:t>Running</w:t>
+      </w:r>
+      <w:r>
+        <w:rPr>
+          <w:rFonts w:ascii="Arial" w:hAnsi="Arial" w:cs="Arial"/>
+        </w:rPr>
+        <w:t xml:space="preserve"> </w:t>
+      </w:r>
+      <w:r>
+        <w:rPr>
+          <w:rFonts w:ascii="Arial" w:hAnsi="Arial" w:cs="Arial"/>
+          <w:b/>
+          <w:bCs/>
+          <w:color w:val="80340D" w:themeColor="accent2" w:themeShade="80"/>
+          <w:sz w:val="24"/>
+          <w:szCs w:val="24"/>
+          <w:u w:val="single"/>
+        </w:rPr>
+        <w:t>Phase</w:t>
+      </w:r>
+    </w:p>
+    <w:p>
+      <w:pPr>
+        <w:pStyle w:val="ListParagraph"/>
+        <w:numPr>
+          <w:ilvl w:val="0"/>
+          <w:numId w:val="4"/>
+        </w:numPr>
+        <w:tabs>
+          <w:tab w:val="left" w:pos="2640"/>
+        </w:tabs>
+        <w:rPr>
+          <w:rFonts w:ascii="Arial" w:hAnsi="Arial" w:cs="Arial"/>
+        </w:rPr>
+      </w:pPr>
+      <w:r>
+        <w:rPr>
+          <w:rFonts w:ascii="Arial" w:hAnsi="Arial" w:cs="Arial"/>
+        </w:rPr>
+        <w:t>Once all containers in the pod have been created and started, the pod enters the running phase.</w:t>
+      </w:r>
+    </w:p>
+    <w:p>
+      <w:pPr>
+        <w:pStyle w:val="ListParagraph"/>
+        <w:numPr>
+          <w:ilvl w:val="0"/>
+          <w:numId w:val="4"/>
+        </w:numPr>
+        <w:tabs>
+          <w:tab w:val="left" w:pos="2640"/>
+        </w:tabs>
+        <w:rPr>
+          <w:rFonts w:ascii="Arial" w:hAnsi="Arial" w:cs="Arial"/>
+        </w:rPr>
+      </w:pPr>
+      <w:r>
+        <w:rPr>
+          <w:rFonts w:ascii="Arial" w:hAnsi="Arial" w:cs="Arial"/>
+        </w:rPr>
+        <w:t xml:space="preserve">During this phase all containers in the pod are running and actively processing requests or performing their specified tasks, if any container in the pod fails or exits, Kubernetes restarts it according to the pod’s restart policy. (i.e. always, </w:t>
+      </w:r>
+      <w:proofErr w:type="spellStart"/>
+      <w:r>
+        <w:rPr>
+          <w:rFonts w:ascii="Arial" w:hAnsi="Arial" w:cs="Arial"/>
+        </w:rPr>
+        <w:t>onFailure</w:t>
+      </w:r>
+      <w:proofErr w:type="spellEnd"/>
+      <w:r>
+        <w:rPr>
+          <w:rFonts w:ascii="Arial" w:hAnsi="Arial" w:cs="Arial"/>
+        </w:rPr>
+        <w:t>, etc)</w:t>
+      </w:r>
+    </w:p>
+    <w:p>
+      <w:pPr>
+        <w:pStyle w:val="ListParagraph"/>
+        <w:tabs>
+          <w:tab w:val="left" w:pos="2640"/>
+        </w:tabs>
+        <w:ind w:left="1080"/>
+        <w:rPr>
+          <w:rFonts w:ascii="Arial" w:hAnsi="Arial" w:cs="Arial"/>
+        </w:rPr>
+      </w:pPr>
+    </w:p>
+    <w:p>
+      <w:pPr>
+        <w:pStyle w:val="ListParagraph"/>
+        <w:numPr>
+          <w:ilvl w:val="0"/>
+          <w:numId w:val="3"/>
+        </w:numPr>
+        <w:tabs>
+          <w:tab w:val="left" w:pos="2640"/>
+        </w:tabs>
+        <w:rPr>
+          <w:rFonts w:ascii="Arial" w:hAnsi="Arial" w:cs="Arial"/>
+          <w:b/>
+          <w:bCs/>
+          <w:color w:val="80340D" w:themeColor="accent2" w:themeShade="80"/>
+          <w:sz w:val="24"/>
+          <w:szCs w:val="24"/>
+          <w:u w:val="single"/>
+        </w:rPr>
+      </w:pPr>
+      <w:r>
+        <w:rPr>
+          <w:rFonts w:ascii="Arial" w:hAnsi="Arial" w:cs="Arial"/>
+          <w:b/>
+          <w:bCs/>
+          <w:color w:val="80340D" w:themeColor="accent2" w:themeShade="80"/>
+          <w:sz w:val="24"/>
+          <w:szCs w:val="24"/>
+          <w:u w:val="single"/>
+        </w:rPr>
+        <w:t>Succeeded Phase</w:t>
+      </w:r>
+    </w:p>
+    <w:p>
+      <w:pPr>
+        <w:pStyle w:val="ListParagraph"/>
+        <w:numPr>
+          <w:ilvl w:val="0"/>
+          <w:numId w:val="4"/>
+        </w:numPr>
+        <w:tabs>
+          <w:tab w:val="left" w:pos="2640"/>
+        </w:tabs>
+        <w:rPr>
+          <w:rFonts w:ascii="Arial" w:hAnsi="Arial" w:cs="Arial"/>
+        </w:rPr>
+      </w:pPr>
+      <w:r>
+        <w:rPr>
+          <w:rFonts w:ascii="Arial" w:hAnsi="Arial" w:cs="Arial"/>
+        </w:rPr>
+        <w:t>If all containers in the pod exit with a success status, or have terminated in success, and will not be restarted then the pod enters the succeeded phase.</w:t>
+      </w:r>
+    </w:p>
+    <w:p>
+      <w:pPr>
+        <w:pStyle w:val="ListParagraph"/>
+        <w:numPr>
+          <w:ilvl w:val="0"/>
+          <w:numId w:val="4"/>
+        </w:numPr>
+        <w:tabs>
+          <w:tab w:val="left" w:pos="2640"/>
+        </w:tabs>
+        <w:rPr>
+          <w:rFonts w:ascii="Arial" w:hAnsi="Arial" w:cs="Arial"/>
+        </w:rPr>
+      </w:pPr>
+      <w:r>
+        <w:rPr>
+          <w:rFonts w:ascii="Arial" w:hAnsi="Arial" w:cs="Arial"/>
+        </w:rPr>
+        <w:t xml:space="preserve">This phase indicated that all containers in the pod have completed their tasks successfully and exited. Pods in this phase are not </w:t>
       </w:r>
       <w:proofErr w:type="gramStart"/>
       <w:r>
         <w:rPr>
           <w:rFonts w:ascii="Arial" w:hAnsi="Arial" w:cs="Arial"/>
         </w:rPr>
-        <w:t>YAML</w:t>
+        <w:t>automatically  deleted</w:t>
       </w:r>
       <w:proofErr w:type="gramEnd"/>
-    </w:p>
-    <w:p>
-      <w:pPr>
-        <w:tabs>
-          <w:tab w:val="left" w:pos="2640"/>
-        </w:tabs>
-        <w:rPr>
-          <w:rFonts w:ascii="Arial" w:hAnsi="Arial" w:cs="Arial"/>
-        </w:rPr>
-      </w:pPr>
-      <w:r>
-        <w:rPr>
-          <w:rFonts w:ascii="Arial" w:hAnsi="Arial" w:cs="Arial"/>
-        </w:rPr>
-        <w:tab/>
-      </w:r>
-    </w:p>
-    <w:p>
-      <w:pPr>
-        <w:tabs>
-          <w:tab w:val="left" w:pos="2640"/>
-        </w:tabs>
-        <w:rPr>
-          <w:rFonts w:ascii="Arial" w:hAnsi="Arial" w:cs="Arial"/>
-        </w:rPr>
-      </w:pPr>
-      <w:r>
-        <w:rPr>
-          <w:rFonts w:ascii="Arial" w:hAnsi="Arial" w:cs="Arial"/>
-        </w:rPr>
-        <w:t xml:space="preserve">    </w:t>
-      </w:r>
-    </w:p>
-    <w:p>
-      <w:pPr>
-        <w:tabs>
-          <w:tab w:val="left" w:pos="2640"/>
-        </w:tabs>
-        <w:rPr>
-          <w:rFonts w:ascii="Arial" w:hAnsi="Arial" w:cs="Arial"/>
-        </w:rPr>
-      </w:pPr>
-    </w:p>
-    <w:p>
-      <w:pPr>
-        <w:tabs>
-          <w:tab w:val="left" w:pos="2640"/>
-        </w:tabs>
-        <w:rPr>
-          <w:rFonts w:ascii="Arial" w:hAnsi="Arial" w:cs="Arial"/>
-        </w:rPr>
-      </w:pPr>
-      <w:r>
-        <w:rPr>
-          <w:rFonts w:ascii="Arial" w:hAnsi="Arial" w:cs="Arial"/>
-        </w:rPr>
-        <w:t>POD-DEFINITION FILE IN DETAIL</w:t>
-      </w:r>
-    </w:p>
-    <w:p>
-      <w:pPr>
-        <w:tabs>
-          <w:tab w:val="left" w:pos="2640"/>
-        </w:tabs>
-        <w:rPr>
-          <w:rFonts w:ascii="Arial" w:hAnsi="Arial" w:cs="Arial"/>
-        </w:rPr>
-      </w:pPr>
-    </w:p>
-    <w:p>
-      <w:pPr>
-        <w:tabs>
-          <w:tab w:val="left" w:pos="2640"/>
-        </w:tabs>
-        <w:rPr>
-          <w:rFonts w:ascii="Arial" w:hAnsi="Arial" w:cs="Arial"/>
+      <w:r>
+        <w:rPr>
+          <w:rFonts w:ascii="Arial" w:hAnsi="Arial" w:cs="Arial"/>
+        </w:rPr>
+        <w:t xml:space="preserve"> by default, but they can be configured to be automatically cleaned up.</w:t>
+      </w:r>
+    </w:p>
+    <w:p>
+      <w:pPr>
+        <w:pStyle w:val="ListParagraph"/>
+        <w:tabs>
+          <w:tab w:val="left" w:pos="2640"/>
+        </w:tabs>
+        <w:ind w:left="1080"/>
+        <w:rPr>
+          <w:rFonts w:ascii="Arial" w:hAnsi="Arial" w:cs="Arial"/>
+        </w:rPr>
+      </w:pPr>
+    </w:p>
+    <w:p>
+      <w:pPr>
+        <w:pStyle w:val="ListParagraph"/>
+        <w:numPr>
+          <w:ilvl w:val="0"/>
+          <w:numId w:val="3"/>
+        </w:numPr>
+        <w:tabs>
+          <w:tab w:val="left" w:pos="2640"/>
+        </w:tabs>
+        <w:rPr>
+          <w:rFonts w:ascii="Arial" w:hAnsi="Arial" w:cs="Arial"/>
+          <w:b/>
+          <w:bCs/>
+          <w:color w:val="80340D" w:themeColor="accent2" w:themeShade="80"/>
+          <w:sz w:val="24"/>
+          <w:szCs w:val="24"/>
+          <w:u w:val="single"/>
+        </w:rPr>
+      </w:pPr>
+      <w:r>
+        <w:rPr>
+          <w:rFonts w:ascii="Arial" w:hAnsi="Arial" w:cs="Arial"/>
+          <w:b/>
+          <w:bCs/>
+          <w:color w:val="80340D" w:themeColor="accent2" w:themeShade="80"/>
+          <w:sz w:val="24"/>
+          <w:szCs w:val="24"/>
+          <w:u w:val="single"/>
+        </w:rPr>
+        <w:t>Failed Phase</w:t>
+      </w:r>
+    </w:p>
+    <w:p>
+      <w:pPr>
+        <w:pStyle w:val="ListParagraph"/>
+        <w:numPr>
+          <w:ilvl w:val="0"/>
+          <w:numId w:val="4"/>
+        </w:numPr>
+        <w:tabs>
+          <w:tab w:val="left" w:pos="2640"/>
+        </w:tabs>
+        <w:rPr>
+          <w:rFonts w:ascii="Arial" w:hAnsi="Arial" w:cs="Arial"/>
+        </w:rPr>
+      </w:pPr>
+      <w:r>
+        <w:rPr>
+          <w:rFonts w:ascii="Arial" w:hAnsi="Arial" w:cs="Arial"/>
+        </w:rPr>
+        <w:lastRenderedPageBreak/>
+        <w:t xml:space="preserve">If any container in the pod exits with a failure status or </w:t>
+      </w:r>
+      <w:proofErr w:type="spellStart"/>
+      <w:proofErr w:type="gramStart"/>
+      <w:r>
+        <w:rPr>
+          <w:rFonts w:ascii="Arial" w:hAnsi="Arial" w:cs="Arial"/>
+        </w:rPr>
+        <w:t>non zero</w:t>
+      </w:r>
+      <w:proofErr w:type="spellEnd"/>
+      <w:proofErr w:type="gramEnd"/>
+      <w:r>
+        <w:rPr>
+          <w:rFonts w:ascii="Arial" w:hAnsi="Arial" w:cs="Arial"/>
+        </w:rPr>
+        <w:t xml:space="preserve"> exit code, the pod enters the failed phase.</w:t>
+      </w:r>
+    </w:p>
+    <w:p>
+      <w:pPr>
+        <w:pStyle w:val="ListParagraph"/>
+        <w:numPr>
+          <w:ilvl w:val="0"/>
+          <w:numId w:val="4"/>
+        </w:numPr>
+        <w:tabs>
+          <w:tab w:val="left" w:pos="2640"/>
+        </w:tabs>
+        <w:rPr>
+          <w:rFonts w:ascii="Arial" w:hAnsi="Arial" w:cs="Arial"/>
+        </w:rPr>
+      </w:pPr>
+      <w:r>
+        <w:rPr>
+          <w:rFonts w:ascii="Arial" w:hAnsi="Arial" w:cs="Arial"/>
+        </w:rPr>
+        <w:t>This phase indicates that at least one container in the pod has encountered an error or failed to start. Pods in this phase are not automatically deleted by default, but they can be configured to be automatically cleaned up.</w:t>
+      </w:r>
+    </w:p>
+    <w:p>
+      <w:pPr>
+        <w:pStyle w:val="ListParagraph"/>
+        <w:tabs>
+          <w:tab w:val="left" w:pos="2640"/>
+        </w:tabs>
+        <w:ind w:left="1080"/>
+        <w:rPr>
+          <w:rFonts w:ascii="Arial" w:hAnsi="Arial" w:cs="Arial"/>
+        </w:rPr>
+      </w:pPr>
+    </w:p>
+    <w:p>
+      <w:pPr>
+        <w:pStyle w:val="ListParagraph"/>
+        <w:numPr>
+          <w:ilvl w:val="0"/>
+          <w:numId w:val="3"/>
+        </w:numPr>
+        <w:tabs>
+          <w:tab w:val="left" w:pos="2640"/>
+        </w:tabs>
+        <w:rPr>
+          <w:rFonts w:ascii="Arial" w:hAnsi="Arial" w:cs="Arial"/>
+          <w:b/>
+          <w:bCs/>
+          <w:color w:val="80340D" w:themeColor="accent2" w:themeShade="80"/>
+          <w:sz w:val="24"/>
+          <w:szCs w:val="24"/>
+          <w:u w:val="single"/>
+        </w:rPr>
+      </w:pPr>
+      <w:r>
+        <w:rPr>
+          <w:rFonts w:ascii="Arial" w:hAnsi="Arial" w:cs="Arial"/>
+          <w:b/>
+          <w:bCs/>
+          <w:color w:val="80340D" w:themeColor="accent2" w:themeShade="80"/>
+          <w:sz w:val="24"/>
+          <w:szCs w:val="24"/>
+          <w:u w:val="single"/>
+        </w:rPr>
+        <w:t>Unknown Phase</w:t>
+      </w:r>
+    </w:p>
+    <w:p>
+      <w:pPr>
+        <w:pStyle w:val="ListParagraph"/>
+        <w:numPr>
+          <w:ilvl w:val="0"/>
+          <w:numId w:val="4"/>
+        </w:numPr>
+        <w:tabs>
+          <w:tab w:val="left" w:pos="2640"/>
+        </w:tabs>
+        <w:rPr>
+          <w:rFonts w:ascii="Arial" w:hAnsi="Arial" w:cs="Arial"/>
+        </w:rPr>
+      </w:pPr>
+      <w:r>
+        <w:rPr>
+          <w:rFonts w:ascii="Arial" w:hAnsi="Arial" w:cs="Arial"/>
+        </w:rPr>
+        <w:t>For some reason the state of the pod could not be obtained. This phase typically occurs due to an error in the communicating with the node where the pod should be running.</w:t>
+      </w:r>
+    </w:p>
+    <w:p>
+      <w:pPr>
+        <w:pStyle w:val="ListParagraph"/>
+        <w:numPr>
+          <w:ilvl w:val="0"/>
+          <w:numId w:val="4"/>
+        </w:numPr>
+        <w:tabs>
+          <w:tab w:val="left" w:pos="2640"/>
+        </w:tabs>
+        <w:rPr>
+          <w:rFonts w:ascii="Arial" w:hAnsi="Arial" w:cs="Arial"/>
+        </w:rPr>
+      </w:pPr>
+      <w:r>
+        <w:rPr>
+          <w:rFonts w:ascii="Arial" w:hAnsi="Arial" w:cs="Arial"/>
+        </w:rPr>
+        <w:t xml:space="preserve">This phase indicates that Kubernetes is unable to determine the current state of the pod. Pods in this phase are not deleted by default but they can be configured to </w:t>
+      </w:r>
+      <w:r>
+        <w:rPr>
+          <w:rFonts w:ascii="Arial" w:hAnsi="Arial" w:cs="Arial"/>
+        </w:rPr>
+        <w:t>be automatically cleaned up.</w:t>
+      </w:r>
+    </w:p>
+    <w:p>
+      <w:pPr>
+        <w:tabs>
+          <w:tab w:val="left" w:pos="2640"/>
+        </w:tabs>
+        <w:rPr>
+          <w:rFonts w:ascii="Arial" w:hAnsi="Arial" w:cs="Arial"/>
+        </w:rPr>
+      </w:pPr>
+    </w:p>
+    <w:p>
+      <w:pPr>
+        <w:tabs>
+          <w:tab w:val="left" w:pos="2640"/>
+        </w:tabs>
+        <w:rPr>
+          <w:rFonts w:ascii="Arial" w:hAnsi="Arial" w:cs="Arial"/>
+          <w:b/>
+          <w:bCs/>
+          <w:sz w:val="28"/>
+          <w:szCs w:val="28"/>
+          <w:u w:val="single"/>
+        </w:rPr>
+      </w:pPr>
+      <w:r>
+        <w:rPr>
+          <w:rFonts w:ascii="Arial" w:hAnsi="Arial" w:cs="Arial"/>
+          <w:b/>
+          <w:bCs/>
+          <w:sz w:val="28"/>
+          <w:szCs w:val="28"/>
+          <w:u w:val="single"/>
+        </w:rPr>
+        <w:t>Container States:</w:t>
+      </w:r>
+      <w:r>
+        <w:rPr>
+          <w:rFonts w:ascii="Arial" w:hAnsi="Arial" w:cs="Arial"/>
+          <w:b/>
+          <w:bCs/>
+          <w:sz w:val="28"/>
+          <w:szCs w:val="28"/>
+          <w:u w:val="single"/>
+        </w:rPr>
+        <w:t xml:space="preserve"> </w:t>
+      </w:r>
+    </w:p>
+    <w:p>
+      <w:pPr>
+        <w:tabs>
+          <w:tab w:val="left" w:pos="2640"/>
+        </w:tabs>
+        <w:rPr>
+          <w:rFonts w:ascii="Arial" w:hAnsi="Arial" w:cs="Arial"/>
+          <w:b/>
+          <w:bCs/>
+          <w:color w:val="002060"/>
+          <w:sz w:val="24"/>
+          <w:szCs w:val="24"/>
+        </w:rPr>
+      </w:pPr>
+      <w:r>
+        <w:rPr>
+          <w:rFonts w:ascii="Arial" w:hAnsi="Arial" w:cs="Arial"/>
+          <w:b/>
+          <w:bCs/>
+          <w:color w:val="002060"/>
+          <w:sz w:val="24"/>
+          <w:szCs w:val="24"/>
+        </w:rPr>
+        <w:t>Waiting:</w:t>
+      </w:r>
+    </w:p>
+    <w:p>
+      <w:pPr>
+        <w:shd w:val="clear" w:color="auto" w:fill="FFFFFF"/>
+        <w:spacing w:after="0" w:afterAutospacing="1" w:line="240" w:lineRule="auto"/>
+        <w:rPr>
+          <w:rFonts w:ascii="Arial" w:eastAsia="Times New Roman" w:hAnsi="Arial" w:cs="Arial"/>
+          <w:color w:val="222222"/>
+          <w:kern w:val="0"/>
+          <w:lang w:eastAsia="en-IN"/>
+          <w14:ligatures w14:val="none"/>
+        </w:rPr>
+      </w:pPr>
+      <w:r>
+        <w:rPr>
+          <w:rFonts w:ascii="Arial" w:eastAsia="Times New Roman" w:hAnsi="Arial" w:cs="Arial"/>
+          <w:color w:val="222222"/>
+          <w:kern w:val="0"/>
+          <w:lang w:eastAsia="en-IN"/>
+          <w14:ligatures w14:val="none"/>
+        </w:rPr>
+        <w:t>If a container is not in either the Running or Terminated state, it is Waiting. A container in the Waiting state is still running the operations it requires in order to complete start up: for example, pulling the container image from a container image registry, or applying </w:t>
+      </w:r>
+      <w:hyperlink r:id="rId6" w:tgtFrame="_blank" w:history="1">
+        <w:r>
+          <w:rPr>
+            <w:rFonts w:ascii="Arial" w:eastAsia="Times New Roman" w:hAnsi="Arial" w:cs="Arial"/>
+            <w:color w:val="000000"/>
+            <w:kern w:val="0"/>
+            <w:lang w:eastAsia="en-IN"/>
+            <w14:ligatures w14:val="none"/>
+          </w:rPr>
+          <w:t>Secret</w:t>
+        </w:r>
+      </w:hyperlink>
+      <w:r>
+        <w:rPr>
+          <w:rFonts w:ascii="Arial" w:eastAsia="Times New Roman" w:hAnsi="Arial" w:cs="Arial"/>
+          <w:color w:val="222222"/>
+          <w:kern w:val="0"/>
+          <w:lang w:eastAsia="en-IN"/>
+          <w14:ligatures w14:val="none"/>
+        </w:rPr>
+        <w:t> data. When you use kubectl to query a Pod with a container that is Waiting, you also see a Reason field to summarize why the container is in that state.</w:t>
+      </w:r>
+      <w:r>
+        <w:rPr>
+          <w:rFonts w:ascii="Arial" w:eastAsia="Times New Roman" w:hAnsi="Arial" w:cs="Arial"/>
+          <w:color w:val="222222"/>
+          <w:kern w:val="0"/>
+          <w:lang w:eastAsia="en-IN"/>
+          <w14:ligatures w14:val="none"/>
+        </w:rPr>
+        <w:t xml:space="preserve"> </w:t>
+      </w:r>
+    </w:p>
+    <w:p>
+      <w:pPr>
+        <w:tabs>
+          <w:tab w:val="left" w:pos="2640"/>
+        </w:tabs>
+        <w:rPr>
+          <w:rFonts w:ascii="Arial" w:eastAsia="Times New Roman" w:hAnsi="Arial" w:cs="Arial"/>
+          <w:color w:val="222222"/>
+          <w:kern w:val="0"/>
+          <w:lang w:eastAsia="en-IN"/>
+          <w14:ligatures w14:val="none"/>
+        </w:rPr>
+      </w:pPr>
+      <w:r>
+        <w:rPr>
+          <w:rFonts w:ascii="Arial" w:hAnsi="Arial" w:cs="Arial"/>
+          <w:b/>
+          <w:bCs/>
+          <w:color w:val="002060"/>
+          <w:sz w:val="24"/>
+          <w:szCs w:val="24"/>
+        </w:rPr>
+        <w:t>Running</w:t>
+      </w:r>
+      <w:r>
+        <w:rPr>
+          <w:rFonts w:ascii="Arial" w:eastAsia="Times New Roman" w:hAnsi="Arial" w:cs="Arial"/>
+          <w:color w:val="222222"/>
+          <w:kern w:val="0"/>
+          <w:lang w:eastAsia="en-IN"/>
+          <w14:ligatures w14:val="none"/>
+        </w:rPr>
+        <w:t>:</w:t>
+      </w:r>
+    </w:p>
+    <w:p>
+      <w:pPr>
+        <w:shd w:val="clear" w:color="auto" w:fill="FFFFFF"/>
+        <w:spacing w:after="0" w:afterAutospacing="1" w:line="240" w:lineRule="auto"/>
+        <w:rPr>
+          <w:rFonts w:ascii="Arial" w:eastAsia="Times New Roman" w:hAnsi="Arial" w:cs="Arial"/>
+          <w:color w:val="222222"/>
+          <w:kern w:val="0"/>
+          <w:lang w:eastAsia="en-IN"/>
+          <w14:ligatures w14:val="none"/>
+        </w:rPr>
+      </w:pPr>
+      <w:r>
+        <w:rPr>
+          <w:rFonts w:ascii="Arial" w:eastAsia="Times New Roman" w:hAnsi="Arial" w:cs="Arial"/>
+          <w:color w:val="222222"/>
+          <w:kern w:val="0"/>
+          <w:lang w:eastAsia="en-IN"/>
+          <w14:ligatures w14:val="none"/>
+        </w:rPr>
+        <w:t>The Running status indicates that a container is executing without issues. If there was a </w:t>
+      </w:r>
+      <w:proofErr w:type="spellStart"/>
+      <w:r>
+        <w:rPr>
+          <w:rFonts w:ascii="Arial" w:eastAsia="Times New Roman" w:hAnsi="Arial" w:cs="Arial"/>
+          <w:color w:val="222222"/>
+          <w:kern w:val="0"/>
+          <w:lang w:eastAsia="en-IN"/>
+          <w14:ligatures w14:val="none"/>
+        </w:rPr>
+        <w:t>postStart</w:t>
+      </w:r>
+      <w:proofErr w:type="spellEnd"/>
+      <w:r>
+        <w:rPr>
+          <w:rFonts w:ascii="Arial" w:eastAsia="Times New Roman" w:hAnsi="Arial" w:cs="Arial"/>
+          <w:color w:val="222222"/>
+          <w:kern w:val="0"/>
+          <w:lang w:eastAsia="en-IN"/>
+          <w14:ligatures w14:val="none"/>
+        </w:rPr>
+        <w:t> hook configured, it has already executed and finished. When you use kubectl to query a Pod with a container that is Running, you also see information about when the container entered the Running state.</w:t>
+      </w:r>
+    </w:p>
+    <w:p>
+      <w:pPr>
+        <w:tabs>
+          <w:tab w:val="left" w:pos="2640"/>
+        </w:tabs>
+        <w:rPr>
+          <w:rFonts w:ascii="Arial" w:eastAsia="Times New Roman" w:hAnsi="Arial" w:cs="Arial"/>
+          <w:color w:val="222222"/>
+          <w:kern w:val="0"/>
+          <w:lang w:eastAsia="en-IN"/>
+          <w14:ligatures w14:val="none"/>
+        </w:rPr>
+      </w:pPr>
+      <w:r>
+        <w:rPr>
+          <w:rFonts w:ascii="Arial" w:hAnsi="Arial" w:cs="Arial"/>
+          <w:b/>
+          <w:bCs/>
+          <w:color w:val="002060"/>
+          <w:sz w:val="24"/>
+          <w:szCs w:val="24"/>
+        </w:rPr>
+        <w:t>Terminated</w:t>
+      </w:r>
+      <w:r>
+        <w:rPr>
+          <w:rFonts w:ascii="Arial" w:eastAsia="Times New Roman" w:hAnsi="Arial" w:cs="Arial"/>
+          <w:color w:val="222222"/>
+          <w:kern w:val="0"/>
+          <w:lang w:eastAsia="en-IN"/>
+          <w14:ligatures w14:val="none"/>
+        </w:rPr>
+        <w:t>:</w:t>
+      </w:r>
+    </w:p>
+    <w:p>
+      <w:pPr>
+        <w:shd w:val="clear" w:color="auto" w:fill="FFFFFF"/>
+        <w:spacing w:after="0" w:afterAutospacing="1" w:line="240" w:lineRule="auto"/>
+        <w:rPr>
+          <w:rFonts w:ascii="Arial" w:eastAsia="Times New Roman" w:hAnsi="Arial" w:cs="Arial"/>
+          <w:color w:val="222222"/>
+          <w:kern w:val="0"/>
+          <w:lang w:eastAsia="en-IN"/>
+          <w14:ligatures w14:val="none"/>
+        </w:rPr>
+      </w:pPr>
+      <w:r>
+        <w:rPr>
+          <w:rFonts w:ascii="Arial" w:eastAsia="Times New Roman" w:hAnsi="Arial" w:cs="Arial"/>
+          <w:color w:val="222222"/>
+          <w:kern w:val="0"/>
+          <w:lang w:eastAsia="en-IN"/>
+          <w14:ligatures w14:val="none"/>
+        </w:rPr>
+        <w:t xml:space="preserve">A container in the Terminated state began execution and then either ran to completion or failed for some reason. When you use kubectl to query a Pod with a container that is Terminated, you see a reason, an exit code, and the start and finish time for that container's period of </w:t>
+      </w:r>
+      <w:proofErr w:type="spellStart"/>
+      <w:proofErr w:type="gramStart"/>
+      <w:r>
+        <w:rPr>
+          <w:rFonts w:ascii="Arial" w:eastAsia="Times New Roman" w:hAnsi="Arial" w:cs="Arial"/>
+          <w:color w:val="222222"/>
+          <w:kern w:val="0"/>
+          <w:lang w:eastAsia="en-IN"/>
+          <w14:ligatures w14:val="none"/>
+        </w:rPr>
+        <w:t>execution.If</w:t>
+      </w:r>
+      <w:proofErr w:type="spellEnd"/>
+      <w:proofErr w:type="gramEnd"/>
+      <w:r>
+        <w:rPr>
+          <w:rFonts w:ascii="Arial" w:eastAsia="Times New Roman" w:hAnsi="Arial" w:cs="Arial"/>
+          <w:color w:val="222222"/>
+          <w:kern w:val="0"/>
+          <w:lang w:eastAsia="en-IN"/>
+          <w14:ligatures w14:val="none"/>
+        </w:rPr>
+        <w:t xml:space="preserve"> a container has a </w:t>
+      </w:r>
+      <w:proofErr w:type="spellStart"/>
+      <w:r>
+        <w:rPr>
+          <w:rFonts w:ascii="Arial" w:eastAsia="Times New Roman" w:hAnsi="Arial" w:cs="Arial"/>
+          <w:color w:val="222222"/>
+          <w:kern w:val="0"/>
+          <w:lang w:eastAsia="en-IN"/>
+          <w14:ligatures w14:val="none"/>
+        </w:rPr>
+        <w:t>preStop</w:t>
+      </w:r>
+      <w:proofErr w:type="spellEnd"/>
+      <w:r>
+        <w:rPr>
+          <w:rFonts w:ascii="Arial" w:eastAsia="Times New Roman" w:hAnsi="Arial" w:cs="Arial"/>
+          <w:color w:val="222222"/>
+          <w:kern w:val="0"/>
+          <w:lang w:eastAsia="en-IN"/>
+          <w14:ligatures w14:val="none"/>
+        </w:rPr>
+        <w:t> hook configured, this hook runs before the container enters the Terminated state.</w:t>
+      </w:r>
+    </w:p>
+    <w:p>
+      <w:pPr>
+        <w:shd w:val="clear" w:color="auto" w:fill="FFFFFF"/>
+        <w:spacing w:after="0" w:afterAutospacing="1" w:line="240" w:lineRule="auto"/>
+        <w:rPr>
+          <w:rFonts w:ascii="Arial" w:eastAsia="Times New Roman" w:hAnsi="Arial" w:cs="Arial"/>
+          <w:color w:val="222222"/>
+          <w:kern w:val="0"/>
+          <w:lang w:eastAsia="en-IN"/>
+          <w14:ligatures w14:val="none"/>
         </w:rPr>
       </w:pPr>
     </w:p>
@@ -434,7 +1898,7 @@
     </w:p>
     <w:sectPr>
       <w:pgSz w:w="11906" w:h="16838"/>
-      <w:pgMar w:top="1440" w:right="1440" w:bottom="1440" w:left="1440" w:header="708" w:footer="708" w:gutter="0"/>
+      <w:pgMar w:top="993" w:right="1440" w:bottom="1134" w:left="1440" w:header="708" w:footer="708" w:gutter="0"/>
       <w:cols w:space="708"/>
       <w:docGrid w:linePitch="360"/>
     </w:sectPr>
@@ -445,6 +1909,119 @@
 <file path=word/numbering.xml><?xml version="1.0" encoding="utf-8"?>
 <w:numbering xmlns:wpc="http://schemas.microsoft.com/office/word/2010/wordprocessingCanvas" xmlns:cx="http://schemas.microsoft.com/office/drawing/2014/chartex" xmlns:cx1="http://schemas.microsoft.com/office/drawing/2015/9/8/chartex" xmlns:cx2="http://schemas.microsoft.com/office/drawing/2015/10/21/chartex" xmlns:cx3="http://schemas.microsoft.com/office/drawing/2016/5/9/chartex" xmlns:cx4="http://schemas.microsoft.com/office/drawing/2016/5/10/chartex" xmlns:cx5="http://schemas.microsoft.com/office/drawing/2016/5/11/chartex" xmlns:cx6="http://schemas.microsoft.com/office/drawing/2016/5/12/chartex" xmlns:cx7="http://schemas.microsoft.com/office/drawing/2016/5/13/chartex" xmlns:cx8="http://schemas.microsoft.com/office/drawing/2016/5/14/chartex" xmlns:mc="http://schemas.openxmlformats.org/markup-compatibility/2006" xmlns:aink="http://schemas.microsoft.com/office/drawing/2016/ink" xmlns:am3d="http://schemas.microsoft.com/office/drawing/2017/model3d" xmlns:o="urn:schemas-microsoft-com:office:office" xmlns:oel="http://schemas.microsoft.com/office/2019/extlst" xmlns:r="http://schemas.openxmlformats.org/officeDocument/2006/relationships" xmlns:m="http://schemas.openxmlformats.org/officeDocument/2006/math" xmlns:v="urn:schemas-microsoft-com:vml" xmlns:wp14="http://schemas.microsoft.com/office/word/2010/wordprocessingDrawing" xmlns:wp="http://schemas.openxmlformats.org/drawingml/2006/wordprocessingDrawing" xmlns:w10="urn:schemas-microsoft-com:office:word" xmlns:w="http://schemas.openxmlformats.org/wordprocessingml/2006/main" xmlns:w14="http://schemas.microsoft.com/office/word/2010/wordml" xmlns:w15="http://schemas.microsoft.com/office/word/2012/wordml" xmlns:w16cex="http://schemas.microsoft.com/office/word/2018/wordml/cex" xmlns:w16cid="http://schemas.microsoft.com/office/word/2016/wordml/cid" xmlns:w16="http://schemas.microsoft.com/office/word/2018/wordml" xmlns:w16sdtdh="http://schemas.microsoft.com/office/word/2020/wordml/sdtdatahash" xmlns:w16se="http://schemas.microsoft.com/office/word/2015/wordml/symex" xmlns:wpg="http://schemas.microsoft.com/office/word/2010/wordprocessingGroup" xmlns:wpi="http://schemas.microsoft.com/office/word/2010/wordprocessingInk" xmlns:wne="http://schemas.microsoft.com/office/word/2006/wordml" xmlns:wps="http://schemas.microsoft.com/office/word/2010/wordprocessingShape" mc:Ignorable="w14 w15 w16se w16cid w16 w16cex w16sdtdh wp14">
   <w:abstractNum w:abstractNumId="0" w15:restartNumberingAfterBreak="0">
+    <w:nsid w:val="3248202B"/>
+    <w:multiLevelType w:val="hybridMultilevel"/>
+    <w:tmpl w:val="BD84EE10"/>
+    <w:lvl w:ilvl="0" w:tplc="D66A632A">
+      <w:start w:val="1"/>
+      <w:numFmt w:val="bullet"/>
+      <w:lvlText w:val=""/>
+      <w:lvlJc w:val="left"/>
+      <w:pPr>
+        <w:ind w:left="1080" w:hanging="360"/>
+      </w:pPr>
+      <w:rPr>
+        <w:rFonts w:ascii="Wingdings" w:eastAsiaTheme="minorHAnsi" w:hAnsi="Wingdings" w:cs="Arial" w:hint="default"/>
+      </w:rPr>
+    </w:lvl>
+    <w:lvl w:ilvl="1" w:tplc="40090003" w:tentative="1">
+      <w:start w:val="1"/>
+      <w:numFmt w:val="bullet"/>
+      <w:lvlText w:val="o"/>
+      <w:lvlJc w:val="left"/>
+      <w:pPr>
+        <w:ind w:left="1800" w:hanging="360"/>
+      </w:pPr>
+      <w:rPr>
+        <w:rFonts w:ascii="Courier New" w:hAnsi="Courier New" w:cs="Courier New" w:hint="default"/>
+      </w:rPr>
+    </w:lvl>
+    <w:lvl w:ilvl="2" w:tplc="40090005" w:tentative="1">
+      <w:start w:val="1"/>
+      <w:numFmt w:val="bullet"/>
+      <w:lvlText w:val=""/>
+      <w:lvlJc w:val="left"/>
+      <w:pPr>
+        <w:ind w:left="2520" w:hanging="360"/>
+      </w:pPr>
+      <w:rPr>
+        <w:rFonts w:ascii="Wingdings" w:hAnsi="Wingdings" w:hint="default"/>
+      </w:rPr>
+    </w:lvl>
+    <w:lvl w:ilvl="3" w:tplc="40090001" w:tentative="1">
+      <w:start w:val="1"/>
+      <w:numFmt w:val="bullet"/>
+      <w:lvlText w:val=""/>
+      <w:lvlJc w:val="left"/>
+      <w:pPr>
+        <w:ind w:left="3240" w:hanging="360"/>
+      </w:pPr>
+      <w:rPr>
+        <w:rFonts w:ascii="Symbol" w:hAnsi="Symbol" w:hint="default"/>
+      </w:rPr>
+    </w:lvl>
+    <w:lvl w:ilvl="4" w:tplc="40090003" w:tentative="1">
+      <w:start w:val="1"/>
+      <w:numFmt w:val="bullet"/>
+      <w:lvlText w:val="o"/>
+      <w:lvlJc w:val="left"/>
+      <w:pPr>
+        <w:ind w:left="3960" w:hanging="360"/>
+      </w:pPr>
+      <w:rPr>
+        <w:rFonts w:ascii="Courier New" w:hAnsi="Courier New" w:cs="Courier New" w:hint="default"/>
+      </w:rPr>
+    </w:lvl>
+    <w:lvl w:ilvl="5" w:tplc="40090005" w:tentative="1">
+      <w:start w:val="1"/>
+      <w:numFmt w:val="bullet"/>
+      <w:lvlText w:val=""/>
+      <w:lvlJc w:val="left"/>
+      <w:pPr>
+        <w:ind w:left="4680" w:hanging="360"/>
+      </w:pPr>
+      <w:rPr>
+        <w:rFonts w:ascii="Wingdings" w:hAnsi="Wingdings" w:hint="default"/>
+      </w:rPr>
+    </w:lvl>
+    <w:lvl w:ilvl="6" w:tplc="40090001" w:tentative="1">
+      <w:start w:val="1"/>
+      <w:numFmt w:val="bullet"/>
+      <w:lvlText w:val=""/>
+      <w:lvlJc w:val="left"/>
+      <w:pPr>
+        <w:ind w:left="5400" w:hanging="360"/>
+      </w:pPr>
+      <w:rPr>
+        <w:rFonts w:ascii="Symbol" w:hAnsi="Symbol" w:hint="default"/>
+      </w:rPr>
+    </w:lvl>
+    <w:lvl w:ilvl="7" w:tplc="40090003" w:tentative="1">
+      <w:start w:val="1"/>
+      <w:numFmt w:val="bullet"/>
+      <w:lvlText w:val="o"/>
+      <w:lvlJc w:val="left"/>
+      <w:pPr>
+        <w:ind w:left="6120" w:hanging="360"/>
+      </w:pPr>
+      <w:rPr>
+        <w:rFonts w:ascii="Courier New" w:hAnsi="Courier New" w:cs="Courier New" w:hint="default"/>
+      </w:rPr>
+    </w:lvl>
+    <w:lvl w:ilvl="8" w:tplc="40090005" w:tentative="1">
+      <w:start w:val="1"/>
+      <w:numFmt w:val="bullet"/>
+      <w:lvlText w:val=""/>
+      <w:lvlJc w:val="left"/>
+      <w:pPr>
+        <w:ind w:left="6840" w:hanging="360"/>
+      </w:pPr>
+      <w:rPr>
+        <w:rFonts w:ascii="Wingdings" w:hAnsi="Wingdings" w:hint="default"/>
+      </w:rPr>
+    </w:lvl>
+  </w:abstractNum>
+  <w:abstractNum w:abstractNumId="1" w15:restartNumberingAfterBreak="0">
     <w:nsid w:val="3F1A7A66"/>
     <w:multiLevelType w:val="hybridMultilevel"/>
     <w:tmpl w:val="CF6E3AF8"/>
@@ -534,7 +2111,7 @@
       </w:pPr>
     </w:lvl>
   </w:abstractNum>
-  <w:abstractNum w:abstractNumId="1" w15:restartNumberingAfterBreak="0">
+  <w:abstractNum w:abstractNumId="2" w15:restartNumberingAfterBreak="0">
     <w:nsid w:val="4D2C5B5F"/>
     <w:multiLevelType w:val="hybridMultilevel"/>
     <w:tmpl w:val="A6942DAA"/>
@@ -647,11 +2224,109 @@
       </w:rPr>
     </w:lvl>
   </w:abstractNum>
+  <w:abstractNum w:abstractNumId="3" w15:restartNumberingAfterBreak="0">
+    <w:nsid w:val="58D9517E"/>
+    <w:multiLevelType w:val="hybridMultilevel"/>
+    <w:tmpl w:val="5666F8D6"/>
+    <w:lvl w:ilvl="0" w:tplc="D374BC94">
+      <w:start w:val="1"/>
+      <w:numFmt w:val="decimal"/>
+      <w:lvlText w:val="%1."/>
+      <w:lvlJc w:val="left"/>
+      <w:pPr>
+        <w:ind w:left="720" w:hanging="360"/>
+      </w:pPr>
+      <w:rPr>
+        <w:rFonts w:ascii="Segoe UI" w:hAnsi="Segoe UI" w:cs="Segoe UI" w:hint="default"/>
+        <w:b/>
+        <w:bCs/>
+        <w:color w:val="0D0D0D"/>
+      </w:rPr>
+    </w:lvl>
+    <w:lvl w:ilvl="1" w:tplc="40090019" w:tentative="1">
+      <w:start w:val="1"/>
+      <w:numFmt w:val="lowerLetter"/>
+      <w:lvlText w:val="%2."/>
+      <w:lvlJc w:val="left"/>
+      <w:pPr>
+        <w:ind w:left="1440" w:hanging="360"/>
+      </w:pPr>
+    </w:lvl>
+    <w:lvl w:ilvl="2" w:tplc="4009001B" w:tentative="1">
+      <w:start w:val="1"/>
+      <w:numFmt w:val="lowerRoman"/>
+      <w:lvlText w:val="%3."/>
+      <w:lvlJc w:val="right"/>
+      <w:pPr>
+        <w:ind w:left="2160" w:hanging="180"/>
+      </w:pPr>
+    </w:lvl>
+    <w:lvl w:ilvl="3" w:tplc="4009000F" w:tentative="1">
+      <w:start w:val="1"/>
+      <w:numFmt w:val="decimal"/>
+      <w:lvlText w:val="%4."/>
+      <w:lvlJc w:val="left"/>
+      <w:pPr>
+        <w:ind w:left="2880" w:hanging="360"/>
+      </w:pPr>
+    </w:lvl>
+    <w:lvl w:ilvl="4" w:tplc="40090019" w:tentative="1">
+      <w:start w:val="1"/>
+      <w:numFmt w:val="lowerLetter"/>
+      <w:lvlText w:val="%5."/>
+      <w:lvlJc w:val="left"/>
+      <w:pPr>
+        <w:ind w:left="3600" w:hanging="360"/>
+      </w:pPr>
+    </w:lvl>
+    <w:lvl w:ilvl="5" w:tplc="4009001B" w:tentative="1">
+      <w:start w:val="1"/>
+      <w:numFmt w:val="lowerRoman"/>
+      <w:lvlText w:val="%6."/>
+      <w:lvlJc w:val="right"/>
+      <w:pPr>
+        <w:ind w:left="4320" w:hanging="180"/>
+      </w:pPr>
+    </w:lvl>
+    <w:lvl w:ilvl="6" w:tplc="4009000F" w:tentative="1">
+      <w:start w:val="1"/>
+      <w:numFmt w:val="decimal"/>
+      <w:lvlText w:val="%7."/>
+      <w:lvlJc w:val="left"/>
+      <w:pPr>
+        <w:ind w:left="5040" w:hanging="360"/>
+      </w:pPr>
+    </w:lvl>
+    <w:lvl w:ilvl="7" w:tplc="40090019" w:tentative="1">
+      <w:start w:val="1"/>
+      <w:numFmt w:val="lowerLetter"/>
+      <w:lvlText w:val="%8."/>
+      <w:lvlJc w:val="left"/>
+      <w:pPr>
+        <w:ind w:left="5760" w:hanging="360"/>
+      </w:pPr>
+    </w:lvl>
+    <w:lvl w:ilvl="8" w:tplc="4009001B" w:tentative="1">
+      <w:start w:val="1"/>
+      <w:numFmt w:val="lowerRoman"/>
+      <w:lvlText w:val="%9."/>
+      <w:lvlJc w:val="right"/>
+      <w:pPr>
+        <w:ind w:left="6480" w:hanging="180"/>
+      </w:pPr>
+    </w:lvl>
+  </w:abstractNum>
   <w:num w:numId="1" w16cid:durableId="415323460">
-    <w:abstractNumId w:val="0"/>
+    <w:abstractNumId w:val="1"/>
   </w:num>
   <w:num w:numId="2" w16cid:durableId="716513035">
-    <w:abstractNumId w:val="1"/>
+    <w:abstractNumId w:val="2"/>
+  </w:num>
+  <w:num w:numId="3" w16cid:durableId="126972190">
+    <w:abstractNumId w:val="3"/>
+  </w:num>
+  <w:num w:numId="4" w16cid:durableId="1227184913">
+    <w:abstractNumId w:val="0"/>
   </w:num>
 </w:numbering>
 </file>
@@ -1084,7 +2759,6 @@
     <w:next w:val="Normal"/>
     <w:link w:val="Heading2Char"/>
     <w:uiPriority w:val="9"/>
-    <w:semiHidden/>
     <w:unhideWhenUsed/>
     <w:qFormat/>
     <w:rsid w:val="00791EBE"/>
@@ -1107,7 +2781,6 @@
     <w:next w:val="Normal"/>
     <w:link w:val="Heading3Char"/>
     <w:uiPriority w:val="9"/>
-    <w:semiHidden/>
     <w:unhideWhenUsed/>
     <w:qFormat/>
     <w:rsid w:val="00791EBE"/>
@@ -1301,7 +2974,6 @@
     <w:basedOn w:val="DefaultParagraphFont"/>
     <w:link w:val="Heading2"/>
     <w:uiPriority w:val="9"/>
-    <w:semiHidden/>
     <w:rsid w:val="00791EBE"/>
     <w:rPr>
       <w:rFonts w:asciiTheme="majorHAnsi" w:eastAsiaTheme="majorEastAsia" w:hAnsiTheme="majorHAnsi" w:cstheme="majorBidi"/>
@@ -1315,7 +2987,6 @@
     <w:basedOn w:val="DefaultParagraphFont"/>
     <w:link w:val="Heading3"/>
     <w:uiPriority w:val="9"/>
-    <w:semiHidden/>
     <w:rsid w:val="00791EBE"/>
     <w:rPr>
       <w:rFonts w:eastAsiaTheme="majorEastAsia" w:cstheme="majorBidi"/>
@@ -1582,6 +3253,50 @@
     <w:rPr>
       <w:b/>
       <w:bCs/>
+    </w:rPr>
+  </w:style>
+  <w:style w:type="character" w:styleId="HTMLCode">
+    <w:name w:val="HTML Code"/>
+    <w:basedOn w:val="DefaultParagraphFont"/>
+    <w:uiPriority w:val="99"/>
+    <w:semiHidden/>
+    <w:unhideWhenUsed/>
+    <w:rsid w:val="00555D1F"/>
+    <w:rPr>
+      <w:rFonts w:ascii="Courier New" w:eastAsia="Times New Roman" w:hAnsi="Courier New" w:cs="Courier New"/>
+      <w:sz w:val="20"/>
+      <w:szCs w:val="20"/>
+    </w:rPr>
+  </w:style>
+  <w:style w:type="character" w:styleId="Hyperlink">
+    <w:name w:val="Hyperlink"/>
+    <w:basedOn w:val="DefaultParagraphFont"/>
+    <w:uiPriority w:val="99"/>
+    <w:semiHidden/>
+    <w:unhideWhenUsed/>
+    <w:rsid w:val="00555D1F"/>
+    <w:rPr>
+      <w:color w:val="0000FF"/>
+      <w:u w:val="single"/>
+    </w:rPr>
+  </w:style>
+  <w:style w:type="paragraph" w:styleId="NormalWeb">
+    <w:name w:val="Normal (Web)"/>
+    <w:basedOn w:val="Normal"/>
+    <w:uiPriority w:val="99"/>
+    <w:semiHidden/>
+    <w:unhideWhenUsed/>
+    <w:rsid w:val="00555D1F"/>
+    <w:pPr>
+      <w:spacing w:before="100" w:beforeAutospacing="1" w:after="100" w:afterAutospacing="1" w:line="240" w:lineRule="auto"/>
+    </w:pPr>
+    <w:rPr>
+      <w:rFonts w:ascii="Times New Roman" w:eastAsia="Times New Roman" w:hAnsi="Times New Roman" w:cs="Times New Roman"/>
+      <w:kern w:val="0"/>
+      <w:sz w:val="24"/>
+      <w:szCs w:val="24"/>
+      <w:lang w:eastAsia="en-IN"/>
+      <w14:ligatures w14:val="none"/>
     </w:rPr>
   </w:style>
 </w:styles>

</xml_diff>